<commit_message>
Changes to User Stories
</commit_message>
<xml_diff>
--- a/Project_Overview_Template.docx
+++ b/Project_Overview_Template.docx
@@ -1,6 +1,6 @@
 
 <file path=word/document.xml><?xml version="1.0" encoding="utf-8"?>
-<w:document xmlns:wpc="http://schemas.microsoft.com/office/word/2010/wordprocessingCanvas" xmlns:cx="http://schemas.microsoft.com/office/drawing/2014/chartex" xmlns:cx1="http://schemas.microsoft.com/office/drawing/2015/9/8/chartex" xmlns:cx2="http://schemas.microsoft.com/office/drawing/2015/10/21/chartex" xmlns:cx3="http://schemas.microsoft.com/office/drawing/2016/5/9/chartex" xmlns:cx4="http://schemas.microsoft.com/office/drawing/2016/5/10/chartex" xmlns:cx5="http://schemas.microsoft.com/office/drawing/2016/5/11/chartex" xmlns:cx6="http://schemas.microsoft.com/office/drawing/2016/5/12/chartex" xmlns:cx7="http://schemas.microsoft.com/office/drawing/2016/5/13/chartex" xmlns:cx8="http://schemas.microsoft.com/office/drawing/2016/5/14/chartex" xmlns:mc="http://schemas.openxmlformats.org/markup-compatibility/2006" xmlns:aink="http://schemas.microsoft.com/office/drawing/2016/ink" xmlns:am3d="http://schemas.microsoft.com/office/drawing/2017/model3d" xmlns:o="urn:schemas-microsoft-com:office:office" xmlns:r="http://schemas.openxmlformats.org/officeDocument/2006/relationships" xmlns:m="http://schemas.openxmlformats.org/officeDocument/2006/math" xmlns:v="urn:schemas-microsoft-com:vml" xmlns:wp14="http://schemas.microsoft.com/office/word/2010/wordprocessingDrawing" xmlns:wp="http://schemas.openxmlformats.org/drawingml/2006/wordprocessingDrawing" xmlns:w10="urn:schemas-microsoft-com:office:word" xmlns:w="http://schemas.openxmlformats.org/wordprocessingml/2006/main" xmlns:w14="http://schemas.microsoft.com/office/word/2010/wordml" xmlns:w15="http://schemas.microsoft.com/office/word/2012/wordml" xmlns:w16cex="http://schemas.microsoft.com/office/word/2018/wordml/cex" xmlns:w16cid="http://schemas.microsoft.com/office/word/2016/wordml/cid" xmlns:w16="http://schemas.microsoft.com/office/word/2018/wordml" xmlns:w16sdtdh="http://schemas.microsoft.com/office/word/2020/wordml/sdtdatahash" xmlns:w16se="http://schemas.microsoft.com/office/word/2015/wordml/symex" xmlns:wpg="http://schemas.microsoft.com/office/word/2010/wordprocessingGroup" xmlns:wpi="http://schemas.microsoft.com/office/word/2010/wordprocessingInk" xmlns:wne="http://schemas.microsoft.com/office/word/2006/wordml" xmlns:wps="http://schemas.microsoft.com/office/word/2010/wordprocessingShape" mc:Ignorable="w14 w15 w16se w16cid w16 w16cex w16sdtdh wp14">
+<w:document xmlns:wpc="http://schemas.microsoft.com/office/word/2010/wordprocessingCanvas" xmlns:cx="http://schemas.microsoft.com/office/drawing/2014/chartex" xmlns:cx1="http://schemas.microsoft.com/office/drawing/2015/9/8/chartex" xmlns:cx2="http://schemas.microsoft.com/office/drawing/2015/10/21/chartex" xmlns:cx3="http://schemas.microsoft.com/office/drawing/2016/5/9/chartex" xmlns:cx4="http://schemas.microsoft.com/office/drawing/2016/5/10/chartex" xmlns:cx5="http://schemas.microsoft.com/office/drawing/2016/5/11/chartex" xmlns:cx6="http://schemas.microsoft.com/office/drawing/2016/5/12/chartex" xmlns:cx7="http://schemas.microsoft.com/office/drawing/2016/5/13/chartex" xmlns:cx8="http://schemas.microsoft.com/office/drawing/2016/5/14/chartex" xmlns:mc="http://schemas.openxmlformats.org/markup-compatibility/2006" xmlns:aink="http://schemas.microsoft.com/office/drawing/2016/ink" xmlns:am3d="http://schemas.microsoft.com/office/drawing/2017/model3d" xmlns:o="urn:schemas-microsoft-com:office:office" xmlns:r="http://schemas.openxmlformats.org/officeDocument/2006/relationships" xmlns:m="http://schemas.openxmlformats.org/officeDocument/2006/math" xmlns:v="urn:schemas-microsoft-com:vml" xmlns:wp14="http://schemas.microsoft.com/office/word/2010/wordprocessingDrawing" xmlns:wp="http://schemas.openxmlformats.org/drawingml/2006/wordprocessingDrawing" xmlns:w10="urn:schemas-microsoft-com:office:word" xmlns:w="http://schemas.openxmlformats.org/wordprocessingml/2006/main" xmlns:w14="http://schemas.microsoft.com/office/word/2010/wordml" xmlns:w15="http://schemas.microsoft.com/office/word/2012/wordml" xmlns:w16cex="http://schemas.microsoft.com/office/word/2018/wordml/cex" xmlns:w16cid="http://schemas.microsoft.com/office/word/2016/wordml/cid" xmlns:w16="http://schemas.microsoft.com/office/word/2018/wordml" xmlns:w16se="http://schemas.microsoft.com/office/word/2015/wordml/symex" xmlns:wpg="http://schemas.microsoft.com/office/word/2010/wordprocessingGroup" xmlns:wpi="http://schemas.microsoft.com/office/word/2010/wordprocessingInk" xmlns:wne="http://schemas.microsoft.com/office/word/2006/wordml" xmlns:wps="http://schemas.microsoft.com/office/word/2010/wordprocessingShape" mc:Ignorable="w14 w15 w16se w16cid w16 w16cex wp14">
   <w:body>
     <w:p>
       <w:pPr>
@@ -164,18 +164,8 @@
           <w:sz w:val="24"/>
           <w:szCs w:val="24"/>
         </w:rPr>
-        <w:t xml:space="preserve"> Michelle Moore, Joseph Thomas, Daniel Meserve, Nathan Stewart, Daniel Hixon, Nathaniel </w:t>
-      </w:r>
-      <w:proofErr w:type="spellStart"/>
-      <w:r>
-        <w:rPr>
-          <w:rFonts w:ascii="Times New Roman" w:hAnsi="Times New Roman" w:cs="Times New Roman"/>
-          <w:sz w:val="24"/>
-          <w:szCs w:val="24"/>
-        </w:rPr>
-        <w:t>Behymer</w:t>
-      </w:r>
-      <w:proofErr w:type="spellEnd"/>
+        <w:t xml:space="preserve"> Michelle Moore, Joseph Thomas, Daniel Meserve, Nathan Stewart, Daniel Hixon, Nathaniel Behymer</w:t>
+      </w:r>
     </w:p>
     <w:p>
       <w:pPr>
@@ -2462,15 +2452,7 @@
           <w:sz w:val="24"/>
           <w:szCs w:val="24"/>
         </w:rPr>
-        <w:t xml:space="preserve"> </w:t>
-      </w:r>
-      <w:r>
-        <w:rPr>
-          <w:rFonts w:ascii="Times New Roman" w:hAnsi="Times New Roman" w:cs="Times New Roman"/>
-          <w:sz w:val="24"/>
-          <w:szCs w:val="24"/>
-        </w:rPr>
-        <w:t>inventory management feature</w:t>
+        <w:t xml:space="preserve"> inventory management feature</w:t>
       </w:r>
     </w:p>
     <w:p>
@@ -2564,15 +2546,7 @@
           <w:sz w:val="24"/>
           <w:szCs w:val="24"/>
         </w:rPr>
-        <w:t xml:space="preserve"> </w:t>
-      </w:r>
-      <w:r>
-        <w:rPr>
-          <w:rFonts w:ascii="Times New Roman" w:hAnsi="Times New Roman" w:cs="Times New Roman"/>
-          <w:sz w:val="24"/>
-          <w:szCs w:val="24"/>
-        </w:rPr>
-        <w:t>Complete filtering feature that displays result</w:t>
+        <w:t xml:space="preserve"> Complete filtering feature that displays result</w:t>
       </w:r>
     </w:p>
     <w:p>
@@ -2927,15 +2901,7 @@
                 <w:sz w:val="24"/>
                 <w:szCs w:val="24"/>
               </w:rPr>
-              <w:t>The vendor selects an option like “-“ and then “onions” to indicate</w:t>
-            </w:r>
-            <w:r>
-              <w:rPr>
-                <w:rFonts w:ascii="Times New Roman" w:eastAsia="Times New Roman" w:hAnsi="Times New Roman" w:cs="Times New Roman"/>
-                <w:sz w:val="24"/>
-                <w:szCs w:val="24"/>
-              </w:rPr>
-              <w:t xml:space="preserve"> that the customer wants everything but onions on their chili dog. </w:t>
+              <w:t xml:space="preserve">The vendor selects an option like “-“ and then “onions” to indicate that the customer wants everything but onions on their chili dog. </w:t>
             </w:r>
           </w:p>
           <w:p>
@@ -3022,15 +2988,7 @@
                 <w:sz w:val="24"/>
                 <w:szCs w:val="24"/>
               </w:rPr>
-              <w:t xml:space="preserve">Use Case </w:t>
-            </w:r>
-            <w:r>
-              <w:rPr>
-                <w:rFonts w:ascii="Times New Roman" w:eastAsia="Times New Roman" w:hAnsi="Times New Roman" w:cs="Times New Roman"/>
-                <w:sz w:val="24"/>
-                <w:szCs w:val="24"/>
-              </w:rPr>
-              <w:t>2</w:t>
+              <w:t>Use Case 2</w:t>
             </w:r>
           </w:p>
         </w:tc>
@@ -3335,15 +3293,7 @@
                 <w:sz w:val="24"/>
                 <w:szCs w:val="24"/>
               </w:rPr>
-              <w:t xml:space="preserve">Use Case </w:t>
-            </w:r>
-            <w:r>
-              <w:rPr>
-                <w:rFonts w:ascii="Times New Roman" w:eastAsia="Times New Roman" w:hAnsi="Times New Roman" w:cs="Times New Roman"/>
-                <w:sz w:val="24"/>
-                <w:szCs w:val="24"/>
-              </w:rPr>
-              <w:t>3</w:t>
+              <w:t>Use Case 3</w:t>
             </w:r>
           </w:p>
         </w:tc>
@@ -3467,15 +3417,7 @@
                 <w:sz w:val="24"/>
                 <w:szCs w:val="24"/>
               </w:rPr>
-              <w:t xml:space="preserve">A customer </w:t>
-            </w:r>
-            <w:r>
-              <w:rPr>
-                <w:rFonts w:ascii="Times New Roman" w:eastAsia="Times New Roman" w:hAnsi="Times New Roman" w:cs="Times New Roman"/>
-                <w:sz w:val="24"/>
-                <w:szCs w:val="24"/>
-              </w:rPr>
-              <w:t xml:space="preserve">asks what hot dogs come with chili. </w:t>
+              <w:t xml:space="preserve">A customer asks what hot dogs come with chili. </w:t>
             </w:r>
           </w:p>
           <w:p>
@@ -3551,123 +3493,257 @@
           <w:szCs w:val="24"/>
         </w:rPr>
       </w:pPr>
-      <w:r>
-        <w:rPr>
-          <w:rFonts w:ascii="Times New Roman" w:eastAsia="Times New Roman" w:hAnsi="Times New Roman" w:cs="Times New Roman"/>
-          <w:sz w:val="24"/>
-          <w:szCs w:val="24"/>
-        </w:rPr>
-        <w:t>User stories:</w:t>
-      </w:r>
-    </w:p>
-    <w:p>
-      <w:pPr>
-        <w:pStyle w:val="ListParagraph"/>
-        <w:numPr>
-          <w:ilvl w:val="0"/>
-          <w:numId w:val="14"/>
-        </w:numPr>
-        <w:spacing w:after="0"/>
-        <w:rPr>
-          <w:rFonts w:ascii="Times New Roman" w:eastAsia="Times New Roman" w:hAnsi="Times New Roman" w:cs="Times New Roman"/>
-          <w:sz w:val="24"/>
-          <w:szCs w:val="24"/>
-        </w:rPr>
-      </w:pPr>
-      <w:r>
-        <w:rPr>
-          <w:rFonts w:ascii="Times New Roman" w:eastAsia="Times New Roman" w:hAnsi="Times New Roman" w:cs="Times New Roman"/>
-          <w:sz w:val="24"/>
-          <w:szCs w:val="24"/>
-        </w:rPr>
-        <w:t>I’m a hot dog vendor that wants to offer customizable hot dogs to attract more customers.</w:t>
-      </w:r>
-    </w:p>
-    <w:p>
-      <w:pPr>
-        <w:pStyle w:val="ListParagraph"/>
-        <w:numPr>
-          <w:ilvl w:val="0"/>
-          <w:numId w:val="14"/>
-        </w:numPr>
-        <w:spacing w:after="0"/>
-        <w:rPr>
-          <w:rFonts w:ascii="Times New Roman" w:eastAsia="Times New Roman" w:hAnsi="Times New Roman" w:cs="Times New Roman"/>
-          <w:sz w:val="24"/>
-          <w:szCs w:val="24"/>
-        </w:rPr>
-      </w:pPr>
-      <w:r>
-        <w:rPr>
-          <w:rFonts w:ascii="Times New Roman" w:eastAsia="Times New Roman" w:hAnsi="Times New Roman" w:cs="Times New Roman"/>
-          <w:sz w:val="24"/>
-          <w:szCs w:val="24"/>
-        </w:rPr>
-        <w:lastRenderedPageBreak/>
-        <w:t xml:space="preserve">I’m a hot dog vendor that wants an inventory system so that I don’t run out of supplies. </w:t>
-      </w:r>
-    </w:p>
-    <w:p>
-      <w:pPr>
-        <w:pStyle w:val="ListParagraph"/>
-        <w:numPr>
-          <w:ilvl w:val="0"/>
-          <w:numId w:val="14"/>
-        </w:numPr>
-        <w:spacing w:after="0"/>
-        <w:rPr>
-          <w:rFonts w:ascii="Times New Roman" w:eastAsia="Times New Roman" w:hAnsi="Times New Roman" w:cs="Times New Roman"/>
-          <w:sz w:val="24"/>
-          <w:szCs w:val="24"/>
-        </w:rPr>
-      </w:pPr>
-      <w:r>
-        <w:rPr>
-          <w:rFonts w:ascii="Times New Roman" w:eastAsia="Times New Roman" w:hAnsi="Times New Roman" w:cs="Times New Roman"/>
-          <w:sz w:val="24"/>
-          <w:szCs w:val="24"/>
-        </w:rPr>
-        <w:t>I’m a hot dog vendor with customers that sometimes need help making decision</w:t>
-      </w:r>
-      <w:r>
-        <w:rPr>
-          <w:rFonts w:ascii="Times New Roman" w:eastAsia="Times New Roman" w:hAnsi="Times New Roman" w:cs="Times New Roman"/>
-          <w:sz w:val="24"/>
-          <w:szCs w:val="24"/>
-        </w:rPr>
-        <w:t>s</w:t>
-      </w:r>
-      <w:r>
-        <w:rPr>
-          <w:rFonts w:ascii="Times New Roman" w:eastAsia="Times New Roman" w:hAnsi="Times New Roman" w:cs="Times New Roman"/>
-          <w:sz w:val="24"/>
-          <w:szCs w:val="24"/>
-        </w:rPr>
-        <w:t xml:space="preserve"> </w:t>
-      </w:r>
-      <w:r>
-        <w:rPr>
-          <w:rFonts w:ascii="Times New Roman" w:eastAsia="Times New Roman" w:hAnsi="Times New Roman" w:cs="Times New Roman"/>
-          <w:sz w:val="24"/>
-          <w:szCs w:val="24"/>
-        </w:rPr>
-        <w:t xml:space="preserve">so that they will be more likely to buy a hot dog. </w:t>
-      </w:r>
-    </w:p>
-    <w:p>
-      <w:pPr>
-        <w:pStyle w:val="Heading2"/>
-        <w:spacing w:before="0" w:after="0"/>
-        <w:rPr>
-          <w:rFonts w:ascii="Times New Roman" w:eastAsia="Times New Roman" w:hAnsi="Times New Roman" w:cs="Times New Roman"/>
-          <w:sz w:val="24"/>
-          <w:szCs w:val="24"/>
-        </w:rPr>
-      </w:pPr>
       <w:bookmarkStart w:id="2" w:name="_bvzt6nstudiu" w:colFirst="0" w:colLast="0"/>
       <w:bookmarkStart w:id="3" w:name="_buipjw6r54w0" w:colFirst="0" w:colLast="0"/>
       <w:bookmarkEnd w:id="2"/>
       <w:bookmarkEnd w:id="3"/>
+      <w:r>
+        <w:rPr>
+          <w:rFonts w:ascii="Times New Roman" w:eastAsia="Times New Roman" w:hAnsi="Times New Roman" w:cs="Times New Roman"/>
+          <w:sz w:val="24"/>
+          <w:szCs w:val="24"/>
+        </w:rPr>
+        <w:t>User stories:</w:t>
+      </w:r>
+    </w:p>
+    <w:p>
+      <w:pPr>
+        <w:pStyle w:val="ListParagraph"/>
+        <w:numPr>
+          <w:ilvl w:val="1"/>
+          <w:numId w:val="5"/>
+        </w:numPr>
+        <w:spacing w:after="0"/>
+        <w:rPr>
+          <w:rFonts w:ascii="Times New Roman" w:eastAsia="Times New Roman" w:hAnsi="Times New Roman" w:cs="Times New Roman"/>
+          <w:sz w:val="24"/>
+          <w:szCs w:val="24"/>
+        </w:rPr>
+      </w:pPr>
+      <w:r>
+        <w:rPr>
+          <w:rFonts w:ascii="Times New Roman" w:eastAsia="Times New Roman" w:hAnsi="Times New Roman" w:cs="Times New Roman"/>
+          <w:sz w:val="24"/>
+          <w:szCs w:val="24"/>
+        </w:rPr>
+        <w:t>As a hot dog vendor, having the option to keep track of orders on an app would improve productivity.</w:t>
+      </w:r>
+    </w:p>
+    <w:p>
+      <w:pPr>
+        <w:pStyle w:val="ListParagraph"/>
+        <w:numPr>
+          <w:ilvl w:val="1"/>
+          <w:numId w:val="5"/>
+        </w:numPr>
+        <w:spacing w:after="0"/>
+        <w:rPr>
+          <w:rFonts w:ascii="Times New Roman" w:eastAsia="Times New Roman" w:hAnsi="Times New Roman" w:cs="Times New Roman"/>
+          <w:sz w:val="24"/>
+          <w:szCs w:val="24"/>
+        </w:rPr>
+      </w:pPr>
+      <w:r>
+        <w:rPr>
+          <w:rFonts w:ascii="Times New Roman" w:eastAsia="Times New Roman" w:hAnsi="Times New Roman" w:cs="Times New Roman"/>
+          <w:sz w:val="24"/>
+          <w:szCs w:val="24"/>
+        </w:rPr>
+        <w:lastRenderedPageBreak/>
+        <w:t>Being able to remove and add different condiments and toppings to the hot dogs could help improve the customization of the order and bring in more customers.</w:t>
+      </w:r>
+    </w:p>
+    <w:p>
+      <w:pPr>
+        <w:pStyle w:val="ListParagraph"/>
+        <w:numPr>
+          <w:ilvl w:val="1"/>
+          <w:numId w:val="5"/>
+        </w:numPr>
+        <w:spacing w:after="0"/>
+        <w:rPr>
+          <w:rFonts w:ascii="Times New Roman" w:eastAsia="Times New Roman" w:hAnsi="Times New Roman" w:cs="Times New Roman"/>
+          <w:sz w:val="24"/>
+          <w:szCs w:val="24"/>
+        </w:rPr>
+      </w:pPr>
+      <w:r>
+        <w:rPr>
+          <w:rFonts w:ascii="Times New Roman" w:eastAsia="Times New Roman" w:hAnsi="Times New Roman" w:cs="Times New Roman"/>
+          <w:sz w:val="24"/>
+          <w:szCs w:val="24"/>
+        </w:rPr>
+        <w:t>Displaying each order with the custom toppings and condiments would help the quality of each order stay consistent and therefore keep customers happy.</w:t>
+      </w:r>
+    </w:p>
+    <w:p>
+      <w:pPr>
+        <w:spacing w:after="0"/>
+        <w:rPr>
+          <w:rFonts w:ascii="Times New Roman" w:eastAsia="Times New Roman" w:hAnsi="Times New Roman" w:cs="Times New Roman"/>
+          <w:sz w:val="24"/>
+          <w:szCs w:val="24"/>
+        </w:rPr>
+      </w:pPr>
+    </w:p>
+    <w:p>
+      <w:pPr>
+        <w:pStyle w:val="ListParagraph"/>
+        <w:numPr>
+          <w:ilvl w:val="1"/>
+          <w:numId w:val="5"/>
+        </w:numPr>
+        <w:spacing w:after="0"/>
+        <w:rPr>
+          <w:rFonts w:ascii="Times New Roman" w:eastAsia="Times New Roman" w:hAnsi="Times New Roman" w:cs="Times New Roman"/>
+          <w:sz w:val="24"/>
+          <w:szCs w:val="24"/>
+        </w:rPr>
+      </w:pPr>
+      <w:r>
+        <w:rPr>
+          <w:rFonts w:ascii="Times New Roman" w:eastAsia="Times New Roman" w:hAnsi="Times New Roman" w:cs="Times New Roman"/>
+          <w:sz w:val="24"/>
+          <w:szCs w:val="24"/>
+        </w:rPr>
+        <w:t>Having the ability to track my stock of items would greatly improve the flow of work and free up time for my job as a hot dog vendor.</w:t>
+      </w:r>
+    </w:p>
+    <w:p>
+      <w:pPr>
+        <w:pStyle w:val="ListParagraph"/>
+        <w:numPr>
+          <w:ilvl w:val="1"/>
+          <w:numId w:val="5"/>
+        </w:numPr>
+        <w:spacing w:after="0"/>
+        <w:rPr>
+          <w:rFonts w:ascii="Times New Roman" w:eastAsia="Times New Roman" w:hAnsi="Times New Roman" w:cs="Times New Roman"/>
+          <w:sz w:val="24"/>
+          <w:szCs w:val="24"/>
+        </w:rPr>
+      </w:pPr>
+      <w:r>
+        <w:rPr>
+          <w:rFonts w:ascii="Times New Roman" w:eastAsia="Times New Roman" w:hAnsi="Times New Roman" w:cs="Times New Roman"/>
+          <w:sz w:val="24"/>
+          <w:szCs w:val="24"/>
+        </w:rPr>
+        <w:t>When new items are purchased, I would love for them to be added to my database of existing items in my stock.</w:t>
+      </w:r>
+    </w:p>
+    <w:p>
+      <w:pPr>
+        <w:pStyle w:val="ListParagraph"/>
+        <w:numPr>
+          <w:ilvl w:val="1"/>
+          <w:numId w:val="5"/>
+        </w:numPr>
+        <w:spacing w:after="0"/>
+        <w:rPr>
+          <w:rFonts w:ascii="Times New Roman" w:eastAsia="Times New Roman" w:hAnsi="Times New Roman" w:cs="Times New Roman"/>
+          <w:sz w:val="24"/>
+          <w:szCs w:val="24"/>
+        </w:rPr>
+      </w:pPr>
+      <w:r>
+        <w:rPr>
+          <w:rFonts w:ascii="Times New Roman" w:eastAsia="Times New Roman" w:hAnsi="Times New Roman" w:cs="Times New Roman"/>
+          <w:sz w:val="24"/>
+          <w:szCs w:val="24"/>
+        </w:rPr>
+        <w:t>Allowing an app to purchase items automatically when they start to reach a low threshold would free up a lot of time for extra work elsewhere.</w:t>
+      </w:r>
+    </w:p>
+    <w:p>
+      <w:pPr>
+        <w:spacing w:after="0"/>
+        <w:rPr>
+          <w:rFonts w:ascii="Times New Roman" w:eastAsia="Times New Roman" w:hAnsi="Times New Roman" w:cs="Times New Roman"/>
+          <w:sz w:val="24"/>
+          <w:szCs w:val="24"/>
+        </w:rPr>
+      </w:pPr>
+    </w:p>
+    <w:p>
+      <w:pPr>
+        <w:pStyle w:val="ListParagraph"/>
+        <w:numPr>
+          <w:ilvl w:val="1"/>
+          <w:numId w:val="5"/>
+        </w:numPr>
+        <w:spacing w:after="0"/>
+        <w:rPr>
+          <w:rFonts w:ascii="Times New Roman" w:eastAsia="Times New Roman" w:hAnsi="Times New Roman" w:cs="Times New Roman"/>
+          <w:sz w:val="24"/>
+          <w:szCs w:val="24"/>
+        </w:rPr>
+      </w:pPr>
+      <w:r>
+        <w:rPr>
+          <w:rFonts w:ascii="Times New Roman" w:eastAsia="Times New Roman" w:hAnsi="Times New Roman" w:cs="Times New Roman"/>
+          <w:sz w:val="24"/>
+          <w:szCs w:val="24"/>
+        </w:rPr>
+        <w:t>At my hotdog vendor location, having an app to help search through our various selections and menu would greatly improve the customer experience.</w:t>
+      </w:r>
+    </w:p>
+    <w:p>
+      <w:pPr>
+        <w:pStyle w:val="ListParagraph"/>
+        <w:numPr>
+          <w:ilvl w:val="1"/>
+          <w:numId w:val="5"/>
+        </w:numPr>
+        <w:spacing w:after="0"/>
+        <w:rPr>
+          <w:rFonts w:ascii="Times New Roman" w:eastAsia="Times New Roman" w:hAnsi="Times New Roman" w:cs="Times New Roman"/>
+          <w:sz w:val="24"/>
+          <w:szCs w:val="24"/>
+        </w:rPr>
+      </w:pPr>
+      <w:r>
+        <w:rPr>
+          <w:rFonts w:ascii="Times New Roman" w:eastAsia="Times New Roman" w:hAnsi="Times New Roman" w:cs="Times New Roman"/>
+          <w:sz w:val="24"/>
+          <w:szCs w:val="24"/>
+        </w:rPr>
+        <w:t>Items on the menu being tagged in the system with different ingredients and toppings would help with ordering from suppliers and for customers ordering from us.</w:t>
+      </w:r>
+    </w:p>
+    <w:p>
+      <w:pPr>
+        <w:pStyle w:val="ListParagraph"/>
+        <w:numPr>
+          <w:ilvl w:val="1"/>
+          <w:numId w:val="5"/>
+        </w:numPr>
+        <w:spacing w:after="0"/>
+        <w:rPr>
+          <w:rFonts w:ascii="Times New Roman" w:eastAsia="Times New Roman" w:hAnsi="Times New Roman" w:cs="Times New Roman"/>
+          <w:sz w:val="24"/>
+          <w:szCs w:val="24"/>
+        </w:rPr>
+      </w:pPr>
+      <w:r>
+        <w:rPr>
+          <w:rFonts w:ascii="Times New Roman" w:eastAsia="Times New Roman" w:hAnsi="Times New Roman" w:cs="Times New Roman"/>
+          <w:sz w:val="24"/>
+          <w:szCs w:val="24"/>
+        </w:rPr>
+        <w:t>Having a search function which can filter based on names, tags, and ingredients would make for easier ordering, and also prevent problems such as allergic reactions.</w:t>
+      </w:r>
+    </w:p>
+    <w:p>
+      <w:pPr>
+        <w:pStyle w:val="Heading2"/>
+        <w:spacing w:before="0" w:after="0"/>
+        <w:rPr>
+          <w:rFonts w:ascii="Times New Roman" w:eastAsia="Times New Roman" w:hAnsi="Times New Roman" w:cs="Times New Roman"/>
+          <w:sz w:val="24"/>
+          <w:szCs w:val="24"/>
+        </w:rPr>
+      </w:pPr>
     </w:p>
     <w:p>
       <w:pPr>
@@ -3792,7 +3868,7 @@
 </file>
 
 <file path=word/endnotes.xml><?xml version="1.0" encoding="utf-8"?>
-<w:endnotes xmlns:wpc="http://schemas.microsoft.com/office/word/2010/wordprocessingCanvas" xmlns:cx="http://schemas.microsoft.com/office/drawing/2014/chartex" xmlns:cx1="http://schemas.microsoft.com/office/drawing/2015/9/8/chartex" xmlns:cx2="http://schemas.microsoft.com/office/drawing/2015/10/21/chartex" xmlns:cx3="http://schemas.microsoft.com/office/drawing/2016/5/9/chartex" xmlns:cx4="http://schemas.microsoft.com/office/drawing/2016/5/10/chartex" xmlns:cx5="http://schemas.microsoft.com/office/drawing/2016/5/11/chartex" xmlns:cx6="http://schemas.microsoft.com/office/drawing/2016/5/12/chartex" xmlns:cx7="http://schemas.microsoft.com/office/drawing/2016/5/13/chartex" xmlns:cx8="http://schemas.microsoft.com/office/drawing/2016/5/14/chartex" xmlns:mc="http://schemas.openxmlformats.org/markup-compatibility/2006" xmlns:aink="http://schemas.microsoft.com/office/drawing/2016/ink" xmlns:am3d="http://schemas.microsoft.com/office/drawing/2017/model3d" xmlns:o="urn:schemas-microsoft-com:office:office" xmlns:r="http://schemas.openxmlformats.org/officeDocument/2006/relationships" xmlns:m="http://schemas.openxmlformats.org/officeDocument/2006/math" xmlns:v="urn:schemas-microsoft-com:vml" xmlns:wp14="http://schemas.microsoft.com/office/word/2010/wordprocessingDrawing" xmlns:wp="http://schemas.openxmlformats.org/drawingml/2006/wordprocessingDrawing" xmlns:w10="urn:schemas-microsoft-com:office:word" xmlns:w="http://schemas.openxmlformats.org/wordprocessingml/2006/main" xmlns:w14="http://schemas.microsoft.com/office/word/2010/wordml" xmlns:w15="http://schemas.microsoft.com/office/word/2012/wordml" xmlns:w16cex="http://schemas.microsoft.com/office/word/2018/wordml/cex" xmlns:w16cid="http://schemas.microsoft.com/office/word/2016/wordml/cid" xmlns:w16="http://schemas.microsoft.com/office/word/2018/wordml" xmlns:w16sdtdh="http://schemas.microsoft.com/office/word/2020/wordml/sdtdatahash" xmlns:w16se="http://schemas.microsoft.com/office/word/2015/wordml/symex" xmlns:wpg="http://schemas.microsoft.com/office/word/2010/wordprocessingGroup" xmlns:wpi="http://schemas.microsoft.com/office/word/2010/wordprocessingInk" xmlns:wne="http://schemas.microsoft.com/office/word/2006/wordml" xmlns:wps="http://schemas.microsoft.com/office/word/2010/wordprocessingShape" mc:Ignorable="w14 w15 w16se w16cid w16 w16cex w16sdtdh wp14">
+<w:endnotes xmlns:wpc="http://schemas.microsoft.com/office/word/2010/wordprocessingCanvas" xmlns:cx="http://schemas.microsoft.com/office/drawing/2014/chartex" xmlns:cx1="http://schemas.microsoft.com/office/drawing/2015/9/8/chartex" xmlns:cx2="http://schemas.microsoft.com/office/drawing/2015/10/21/chartex" xmlns:cx3="http://schemas.microsoft.com/office/drawing/2016/5/9/chartex" xmlns:cx4="http://schemas.microsoft.com/office/drawing/2016/5/10/chartex" xmlns:cx5="http://schemas.microsoft.com/office/drawing/2016/5/11/chartex" xmlns:cx6="http://schemas.microsoft.com/office/drawing/2016/5/12/chartex" xmlns:cx7="http://schemas.microsoft.com/office/drawing/2016/5/13/chartex" xmlns:cx8="http://schemas.microsoft.com/office/drawing/2016/5/14/chartex" xmlns:mc="http://schemas.openxmlformats.org/markup-compatibility/2006" xmlns:aink="http://schemas.microsoft.com/office/drawing/2016/ink" xmlns:am3d="http://schemas.microsoft.com/office/drawing/2017/model3d" xmlns:o="urn:schemas-microsoft-com:office:office" xmlns:r="http://schemas.openxmlformats.org/officeDocument/2006/relationships" xmlns:m="http://schemas.openxmlformats.org/officeDocument/2006/math" xmlns:v="urn:schemas-microsoft-com:vml" xmlns:wp14="http://schemas.microsoft.com/office/word/2010/wordprocessingDrawing" xmlns:wp="http://schemas.openxmlformats.org/drawingml/2006/wordprocessingDrawing" xmlns:w10="urn:schemas-microsoft-com:office:word" xmlns:w="http://schemas.openxmlformats.org/wordprocessingml/2006/main" xmlns:w14="http://schemas.microsoft.com/office/word/2010/wordml" xmlns:w15="http://schemas.microsoft.com/office/word/2012/wordml" xmlns:w16cex="http://schemas.microsoft.com/office/word/2018/wordml/cex" xmlns:w16cid="http://schemas.microsoft.com/office/word/2016/wordml/cid" xmlns:w16="http://schemas.microsoft.com/office/word/2018/wordml" xmlns:w16se="http://schemas.microsoft.com/office/word/2015/wordml/symex" xmlns:wpg="http://schemas.microsoft.com/office/word/2010/wordprocessingGroup" xmlns:wpi="http://schemas.microsoft.com/office/word/2010/wordprocessingInk" xmlns:wne="http://schemas.microsoft.com/office/word/2006/wordml" xmlns:wps="http://schemas.microsoft.com/office/word/2010/wordprocessingShape" mc:Ignorable="w14 w15 w16se w16cid w16 w16cex wp14">
   <w:endnote w:type="separator" w:id="-1">
     <w:p>
       <w:pPr>
@@ -3817,7 +3893,7 @@
 </file>
 
 <file path=word/footnotes.xml><?xml version="1.0" encoding="utf-8"?>
-<w:footnotes xmlns:wpc="http://schemas.microsoft.com/office/word/2010/wordprocessingCanvas" xmlns:cx="http://schemas.microsoft.com/office/drawing/2014/chartex" xmlns:cx1="http://schemas.microsoft.com/office/drawing/2015/9/8/chartex" xmlns:cx2="http://schemas.microsoft.com/office/drawing/2015/10/21/chartex" xmlns:cx3="http://schemas.microsoft.com/office/drawing/2016/5/9/chartex" xmlns:cx4="http://schemas.microsoft.com/office/drawing/2016/5/10/chartex" xmlns:cx5="http://schemas.microsoft.com/office/drawing/2016/5/11/chartex" xmlns:cx6="http://schemas.microsoft.com/office/drawing/2016/5/12/chartex" xmlns:cx7="http://schemas.microsoft.com/office/drawing/2016/5/13/chartex" xmlns:cx8="http://schemas.microsoft.com/office/drawing/2016/5/14/chartex" xmlns:mc="http://schemas.openxmlformats.org/markup-compatibility/2006" xmlns:aink="http://schemas.microsoft.com/office/drawing/2016/ink" xmlns:am3d="http://schemas.microsoft.com/office/drawing/2017/model3d" xmlns:o="urn:schemas-microsoft-com:office:office" xmlns:r="http://schemas.openxmlformats.org/officeDocument/2006/relationships" xmlns:m="http://schemas.openxmlformats.org/officeDocument/2006/math" xmlns:v="urn:schemas-microsoft-com:vml" xmlns:wp14="http://schemas.microsoft.com/office/word/2010/wordprocessingDrawing" xmlns:wp="http://schemas.openxmlformats.org/drawingml/2006/wordprocessingDrawing" xmlns:w10="urn:schemas-microsoft-com:office:word" xmlns:w="http://schemas.openxmlformats.org/wordprocessingml/2006/main" xmlns:w14="http://schemas.microsoft.com/office/word/2010/wordml" xmlns:w15="http://schemas.microsoft.com/office/word/2012/wordml" xmlns:w16cex="http://schemas.microsoft.com/office/word/2018/wordml/cex" xmlns:w16cid="http://schemas.microsoft.com/office/word/2016/wordml/cid" xmlns:w16="http://schemas.microsoft.com/office/word/2018/wordml" xmlns:w16sdtdh="http://schemas.microsoft.com/office/word/2020/wordml/sdtdatahash" xmlns:w16se="http://schemas.microsoft.com/office/word/2015/wordml/symex" xmlns:wpg="http://schemas.microsoft.com/office/word/2010/wordprocessingGroup" xmlns:wpi="http://schemas.microsoft.com/office/word/2010/wordprocessingInk" xmlns:wne="http://schemas.microsoft.com/office/word/2006/wordml" xmlns:wps="http://schemas.microsoft.com/office/word/2010/wordprocessingShape" mc:Ignorable="w14 w15 w16se w16cid w16 w16cex w16sdtdh wp14">
+<w:footnotes xmlns:wpc="http://schemas.microsoft.com/office/word/2010/wordprocessingCanvas" xmlns:cx="http://schemas.microsoft.com/office/drawing/2014/chartex" xmlns:cx1="http://schemas.microsoft.com/office/drawing/2015/9/8/chartex" xmlns:cx2="http://schemas.microsoft.com/office/drawing/2015/10/21/chartex" xmlns:cx3="http://schemas.microsoft.com/office/drawing/2016/5/9/chartex" xmlns:cx4="http://schemas.microsoft.com/office/drawing/2016/5/10/chartex" xmlns:cx5="http://schemas.microsoft.com/office/drawing/2016/5/11/chartex" xmlns:cx6="http://schemas.microsoft.com/office/drawing/2016/5/12/chartex" xmlns:cx7="http://schemas.microsoft.com/office/drawing/2016/5/13/chartex" xmlns:cx8="http://schemas.microsoft.com/office/drawing/2016/5/14/chartex" xmlns:mc="http://schemas.openxmlformats.org/markup-compatibility/2006" xmlns:aink="http://schemas.microsoft.com/office/drawing/2016/ink" xmlns:am3d="http://schemas.microsoft.com/office/drawing/2017/model3d" xmlns:o="urn:schemas-microsoft-com:office:office" xmlns:r="http://schemas.openxmlformats.org/officeDocument/2006/relationships" xmlns:m="http://schemas.openxmlformats.org/officeDocument/2006/math" xmlns:v="urn:schemas-microsoft-com:vml" xmlns:wp14="http://schemas.microsoft.com/office/word/2010/wordprocessingDrawing" xmlns:wp="http://schemas.openxmlformats.org/drawingml/2006/wordprocessingDrawing" xmlns:w10="urn:schemas-microsoft-com:office:word" xmlns:w="http://schemas.openxmlformats.org/wordprocessingml/2006/main" xmlns:w14="http://schemas.microsoft.com/office/word/2010/wordml" xmlns:w15="http://schemas.microsoft.com/office/word/2012/wordml" xmlns:w16cex="http://schemas.microsoft.com/office/word/2018/wordml/cex" xmlns:w16cid="http://schemas.microsoft.com/office/word/2016/wordml/cid" xmlns:w16="http://schemas.microsoft.com/office/word/2018/wordml" xmlns:w16se="http://schemas.microsoft.com/office/word/2015/wordml/symex" xmlns:wpg="http://schemas.microsoft.com/office/word/2010/wordprocessingGroup" xmlns:wpi="http://schemas.microsoft.com/office/word/2010/wordprocessingInk" xmlns:wne="http://schemas.microsoft.com/office/word/2006/wordml" xmlns:wps="http://schemas.microsoft.com/office/word/2010/wordprocessingShape" mc:Ignorable="w14 w15 w16se w16cid w16 w16cex wp14">
   <w:footnote w:type="separator" w:id="-1">
     <w:p>
       <w:pPr>
@@ -3842,7 +3918,7 @@
 </file>
 
 <file path=word/header1.xml><?xml version="1.0" encoding="utf-8"?>
-<w:hdr xmlns:wpc="http://schemas.microsoft.com/office/word/2010/wordprocessingCanvas" xmlns:cx="http://schemas.microsoft.com/office/drawing/2014/chartex" xmlns:cx1="http://schemas.microsoft.com/office/drawing/2015/9/8/chartex" xmlns:cx2="http://schemas.microsoft.com/office/drawing/2015/10/21/chartex" xmlns:cx3="http://schemas.microsoft.com/office/drawing/2016/5/9/chartex" xmlns:cx4="http://schemas.microsoft.com/office/drawing/2016/5/10/chartex" xmlns:cx5="http://schemas.microsoft.com/office/drawing/2016/5/11/chartex" xmlns:cx6="http://schemas.microsoft.com/office/drawing/2016/5/12/chartex" xmlns:cx7="http://schemas.microsoft.com/office/drawing/2016/5/13/chartex" xmlns:cx8="http://schemas.microsoft.com/office/drawing/2016/5/14/chartex" xmlns:mc="http://schemas.openxmlformats.org/markup-compatibility/2006" xmlns:aink="http://schemas.microsoft.com/office/drawing/2016/ink" xmlns:am3d="http://schemas.microsoft.com/office/drawing/2017/model3d" xmlns:o="urn:schemas-microsoft-com:office:office" xmlns:r="http://schemas.openxmlformats.org/officeDocument/2006/relationships" xmlns:m="http://schemas.openxmlformats.org/officeDocument/2006/math" xmlns:v="urn:schemas-microsoft-com:vml" xmlns:wp14="http://schemas.microsoft.com/office/word/2010/wordprocessingDrawing" xmlns:wp="http://schemas.openxmlformats.org/drawingml/2006/wordprocessingDrawing" xmlns:w10="urn:schemas-microsoft-com:office:word" xmlns:w="http://schemas.openxmlformats.org/wordprocessingml/2006/main" xmlns:w14="http://schemas.microsoft.com/office/word/2010/wordml" xmlns:w15="http://schemas.microsoft.com/office/word/2012/wordml" xmlns:w16cex="http://schemas.microsoft.com/office/word/2018/wordml/cex" xmlns:w16cid="http://schemas.microsoft.com/office/word/2016/wordml/cid" xmlns:w16="http://schemas.microsoft.com/office/word/2018/wordml" xmlns:w16sdtdh="http://schemas.microsoft.com/office/word/2020/wordml/sdtdatahash" xmlns:w16se="http://schemas.microsoft.com/office/word/2015/wordml/symex" xmlns:wpg="http://schemas.microsoft.com/office/word/2010/wordprocessingGroup" xmlns:wpi="http://schemas.microsoft.com/office/word/2010/wordprocessingInk" xmlns:wne="http://schemas.microsoft.com/office/word/2006/wordml" xmlns:wps="http://schemas.microsoft.com/office/word/2010/wordprocessingShape" mc:Ignorable="w14 w15 w16se w16cid w16 w16cex w16sdtdh wp14">
+<w:hdr xmlns:wpc="http://schemas.microsoft.com/office/word/2010/wordprocessingCanvas" xmlns:cx="http://schemas.microsoft.com/office/drawing/2014/chartex" xmlns:cx1="http://schemas.microsoft.com/office/drawing/2015/9/8/chartex" xmlns:cx2="http://schemas.microsoft.com/office/drawing/2015/10/21/chartex" xmlns:cx3="http://schemas.microsoft.com/office/drawing/2016/5/9/chartex" xmlns:cx4="http://schemas.microsoft.com/office/drawing/2016/5/10/chartex" xmlns:cx5="http://schemas.microsoft.com/office/drawing/2016/5/11/chartex" xmlns:cx6="http://schemas.microsoft.com/office/drawing/2016/5/12/chartex" xmlns:cx7="http://schemas.microsoft.com/office/drawing/2016/5/13/chartex" xmlns:cx8="http://schemas.microsoft.com/office/drawing/2016/5/14/chartex" xmlns:mc="http://schemas.openxmlformats.org/markup-compatibility/2006" xmlns:aink="http://schemas.microsoft.com/office/drawing/2016/ink" xmlns:am3d="http://schemas.microsoft.com/office/drawing/2017/model3d" xmlns:o="urn:schemas-microsoft-com:office:office" xmlns:r="http://schemas.openxmlformats.org/officeDocument/2006/relationships" xmlns:m="http://schemas.openxmlformats.org/officeDocument/2006/math" xmlns:v="urn:schemas-microsoft-com:vml" xmlns:wp14="http://schemas.microsoft.com/office/word/2010/wordprocessingDrawing" xmlns:wp="http://schemas.openxmlformats.org/drawingml/2006/wordprocessingDrawing" xmlns:w10="urn:schemas-microsoft-com:office:word" xmlns:w="http://schemas.openxmlformats.org/wordprocessingml/2006/main" xmlns:w14="http://schemas.microsoft.com/office/word/2010/wordml" xmlns:w15="http://schemas.microsoft.com/office/word/2012/wordml" xmlns:w16cex="http://schemas.microsoft.com/office/word/2018/wordml/cex" xmlns:w16cid="http://schemas.microsoft.com/office/word/2016/wordml/cid" xmlns:w16="http://schemas.microsoft.com/office/word/2018/wordml" xmlns:w16se="http://schemas.microsoft.com/office/word/2015/wordml/symex" xmlns:wpg="http://schemas.microsoft.com/office/word/2010/wordprocessingGroup" xmlns:wpi="http://schemas.microsoft.com/office/word/2010/wordprocessingInk" xmlns:wne="http://schemas.microsoft.com/office/word/2006/wordml" xmlns:wps="http://schemas.microsoft.com/office/word/2010/wordprocessingShape" mc:Ignorable="w14 w15 w16se w16cid w16 w16cex wp14">
   <w:p>
     <w:pPr>
       <w:pStyle w:val="Header"/>
@@ -4289,7 +4365,7 @@
 </file>
 
 <file path=word/numbering.xml><?xml version="1.0" encoding="utf-8"?>
-<w:numbering xmlns:wpc="http://schemas.microsoft.com/office/word/2010/wordprocessingCanvas" xmlns:cx="http://schemas.microsoft.com/office/drawing/2014/chartex" xmlns:cx1="http://schemas.microsoft.com/office/drawing/2015/9/8/chartex" xmlns:cx2="http://schemas.microsoft.com/office/drawing/2015/10/21/chartex" xmlns:cx3="http://schemas.microsoft.com/office/drawing/2016/5/9/chartex" xmlns:cx4="http://schemas.microsoft.com/office/drawing/2016/5/10/chartex" xmlns:cx5="http://schemas.microsoft.com/office/drawing/2016/5/11/chartex" xmlns:cx6="http://schemas.microsoft.com/office/drawing/2016/5/12/chartex" xmlns:cx7="http://schemas.microsoft.com/office/drawing/2016/5/13/chartex" xmlns:cx8="http://schemas.microsoft.com/office/drawing/2016/5/14/chartex" xmlns:mc="http://schemas.openxmlformats.org/markup-compatibility/2006" xmlns:aink="http://schemas.microsoft.com/office/drawing/2016/ink" xmlns:am3d="http://schemas.microsoft.com/office/drawing/2017/model3d" xmlns:o="urn:schemas-microsoft-com:office:office" xmlns:r="http://schemas.openxmlformats.org/officeDocument/2006/relationships" xmlns:m="http://schemas.openxmlformats.org/officeDocument/2006/math" xmlns:v="urn:schemas-microsoft-com:vml" xmlns:wp14="http://schemas.microsoft.com/office/word/2010/wordprocessingDrawing" xmlns:wp="http://schemas.openxmlformats.org/drawingml/2006/wordprocessingDrawing" xmlns:w10="urn:schemas-microsoft-com:office:word" xmlns:w="http://schemas.openxmlformats.org/wordprocessingml/2006/main" xmlns:w14="http://schemas.microsoft.com/office/word/2010/wordml" xmlns:w15="http://schemas.microsoft.com/office/word/2012/wordml" xmlns:w16cex="http://schemas.microsoft.com/office/word/2018/wordml/cex" xmlns:w16cid="http://schemas.microsoft.com/office/word/2016/wordml/cid" xmlns:w16="http://schemas.microsoft.com/office/word/2018/wordml" xmlns:w16sdtdh="http://schemas.microsoft.com/office/word/2020/wordml/sdtdatahash" xmlns:w16se="http://schemas.microsoft.com/office/word/2015/wordml/symex" xmlns:wpg="http://schemas.microsoft.com/office/word/2010/wordprocessingGroup" xmlns:wpi="http://schemas.microsoft.com/office/word/2010/wordprocessingInk" xmlns:wne="http://schemas.microsoft.com/office/word/2006/wordml" xmlns:wps="http://schemas.microsoft.com/office/word/2010/wordprocessingShape" mc:Ignorable="w14 w15 w16se w16cid w16 w16cex w16sdtdh wp14">
+<w:numbering xmlns:wpc="http://schemas.microsoft.com/office/word/2010/wordprocessingCanvas" xmlns:cx="http://schemas.microsoft.com/office/drawing/2014/chartex" xmlns:cx1="http://schemas.microsoft.com/office/drawing/2015/9/8/chartex" xmlns:cx2="http://schemas.microsoft.com/office/drawing/2015/10/21/chartex" xmlns:cx3="http://schemas.microsoft.com/office/drawing/2016/5/9/chartex" xmlns:cx4="http://schemas.microsoft.com/office/drawing/2016/5/10/chartex" xmlns:cx5="http://schemas.microsoft.com/office/drawing/2016/5/11/chartex" xmlns:cx6="http://schemas.microsoft.com/office/drawing/2016/5/12/chartex" xmlns:cx7="http://schemas.microsoft.com/office/drawing/2016/5/13/chartex" xmlns:cx8="http://schemas.microsoft.com/office/drawing/2016/5/14/chartex" xmlns:mc="http://schemas.openxmlformats.org/markup-compatibility/2006" xmlns:aink="http://schemas.microsoft.com/office/drawing/2016/ink" xmlns:am3d="http://schemas.microsoft.com/office/drawing/2017/model3d" xmlns:o="urn:schemas-microsoft-com:office:office" xmlns:r="http://schemas.openxmlformats.org/officeDocument/2006/relationships" xmlns:m="http://schemas.openxmlformats.org/officeDocument/2006/math" xmlns:v="urn:schemas-microsoft-com:vml" xmlns:wp14="http://schemas.microsoft.com/office/word/2010/wordprocessingDrawing" xmlns:wp="http://schemas.openxmlformats.org/drawingml/2006/wordprocessingDrawing" xmlns:w10="urn:schemas-microsoft-com:office:word" xmlns:w="http://schemas.openxmlformats.org/wordprocessingml/2006/main" xmlns:w14="http://schemas.microsoft.com/office/word/2010/wordml" xmlns:w15="http://schemas.microsoft.com/office/word/2012/wordml" xmlns:w16cex="http://schemas.microsoft.com/office/word/2018/wordml/cex" xmlns:w16cid="http://schemas.microsoft.com/office/word/2016/wordml/cid" xmlns:w16="http://schemas.microsoft.com/office/word/2018/wordml" xmlns:w16se="http://schemas.microsoft.com/office/word/2015/wordml/symex" xmlns:wpg="http://schemas.microsoft.com/office/word/2010/wordprocessingGroup" xmlns:wpi="http://schemas.microsoft.com/office/word/2010/wordprocessingInk" xmlns:wne="http://schemas.microsoft.com/office/word/2006/wordml" xmlns:wps="http://schemas.microsoft.com/office/word/2010/wordprocessingShape" mc:Ignorable="w14 w15 w16se w16cid w16 w16cex wp14">
   <w:abstractNum w:abstractNumId="0" w15:restartNumberingAfterBreak="0">
     <w:nsid w:val="048935C9"/>
     <w:multiLevelType w:val="multilevel"/>
@@ -5859,7 +5935,7 @@
 </file>
 
 <file path=word/styles.xml><?xml version="1.0" encoding="utf-8"?>
-<w:styles xmlns:mc="http://schemas.openxmlformats.org/markup-compatibility/2006" xmlns:r="http://schemas.openxmlformats.org/officeDocument/2006/relationships" xmlns:w="http://schemas.openxmlformats.org/wordprocessingml/2006/main" xmlns:w14="http://schemas.microsoft.com/office/word/2010/wordml" xmlns:w15="http://schemas.microsoft.com/office/word/2012/wordml" xmlns:w16cex="http://schemas.microsoft.com/office/word/2018/wordml/cex" xmlns:w16cid="http://schemas.microsoft.com/office/word/2016/wordml/cid" xmlns:w16="http://schemas.microsoft.com/office/word/2018/wordml" xmlns:w16sdtdh="http://schemas.microsoft.com/office/word/2020/wordml/sdtdatahash" xmlns:w16se="http://schemas.microsoft.com/office/word/2015/wordml/symex" mc:Ignorable="w14 w15 w16se w16cid w16 w16cex w16sdtdh">
+<w:styles xmlns:mc="http://schemas.openxmlformats.org/markup-compatibility/2006" xmlns:r="http://schemas.openxmlformats.org/officeDocument/2006/relationships" xmlns:w="http://schemas.openxmlformats.org/wordprocessingml/2006/main" xmlns:w14="http://schemas.microsoft.com/office/word/2010/wordml" xmlns:w15="http://schemas.microsoft.com/office/word/2012/wordml" xmlns:w16cex="http://schemas.microsoft.com/office/word/2018/wordml/cex" xmlns:w16cid="http://schemas.microsoft.com/office/word/2016/wordml/cid" xmlns:w16="http://schemas.microsoft.com/office/word/2018/wordml" xmlns:w16se="http://schemas.microsoft.com/office/word/2015/wordml/symex" mc:Ignorable="w14 w15 w16se w16cid w16 w16cex">
   <w:docDefaults>
     <w:rPrDefault>
       <w:rPr>
@@ -6303,6 +6379,7 @@
   <w:style w:type="character" w:default="1" w:styleId="DefaultParagraphFont">
     <w:name w:val="Default Paragraph Font"/>
     <w:uiPriority w:val="1"/>
+    <w:semiHidden/>
     <w:unhideWhenUsed/>
   </w:style>
   <w:style w:type="table" w:default="1" w:styleId="TableNormal">

</xml_diff>

<commit_message>
Updated project description based on mentor feedback
</commit_message>
<xml_diff>
--- a/Project_Overview_Template.docx
+++ b/Project_Overview_Template.docx
@@ -46,18 +46,8 @@
           <w:sz w:val="24"/>
           <w:szCs w:val="24"/>
         </w:rPr>
-        <w:t xml:space="preserve"> </w:t>
-      </w:r>
-      <w:proofErr w:type="spellStart"/>
-      <w:r>
-        <w:rPr>
-          <w:rFonts w:ascii="Times New Roman" w:hAnsi="Times New Roman" w:cs="Times New Roman"/>
-          <w:sz w:val="24"/>
-          <w:szCs w:val="24"/>
-        </w:rPr>
-        <w:t>BratSpot</w:t>
-      </w:r>
-      <w:proofErr w:type="spellEnd"/>
+        <w:t xml:space="preserve"> BratSpot</w:t>
+      </w:r>
     </w:p>
     <w:p>
       <w:pPr>
@@ -347,23 +337,13 @@
         </w:rPr>
         <w:t xml:space="preserve">This project will develop features that will increase the functionality of </w:t>
       </w:r>
-      <w:proofErr w:type="spellStart"/>
-      <w:r>
-        <w:rPr>
-          <w:rFonts w:ascii="Times New Roman" w:hAnsi="Times New Roman" w:cs="Times New Roman"/>
-          <w:sz w:val="24"/>
-          <w:szCs w:val="24"/>
-        </w:rPr>
-        <w:t>BratSpot</w:t>
-      </w:r>
-      <w:proofErr w:type="spellEnd"/>
-      <w:r>
-        <w:rPr>
-          <w:rFonts w:ascii="Times New Roman" w:hAnsi="Times New Roman" w:cs="Times New Roman"/>
-          <w:sz w:val="24"/>
-          <w:szCs w:val="24"/>
-        </w:rPr>
-        <w:t xml:space="preserve">, </w:t>
+      <w:r>
+        <w:rPr>
+          <w:rFonts w:ascii="Times New Roman" w:hAnsi="Times New Roman" w:cs="Times New Roman"/>
+          <w:sz w:val="24"/>
+          <w:szCs w:val="24"/>
+        </w:rPr>
+        <w:t xml:space="preserve">BratSpot, </w:t>
       </w:r>
       <w:r>
         <w:rPr>
@@ -387,25 +367,7 @@
           <w:sz w:val="24"/>
           <w:szCs w:val="24"/>
         </w:rPr>
-        <w:t xml:space="preserve">for hot dog vendors. </w:t>
-      </w:r>
-      <w:proofErr w:type="spellStart"/>
-      <w:r>
-        <w:rPr>
-          <w:rFonts w:ascii="Times New Roman" w:hAnsi="Times New Roman" w:cs="Times New Roman"/>
-          <w:sz w:val="24"/>
-          <w:szCs w:val="24"/>
-        </w:rPr>
-        <w:t>BratSpot</w:t>
-      </w:r>
-      <w:proofErr w:type="spellEnd"/>
-      <w:r>
-        <w:rPr>
-          <w:rFonts w:ascii="Times New Roman" w:hAnsi="Times New Roman" w:cs="Times New Roman"/>
-          <w:sz w:val="24"/>
-          <w:szCs w:val="24"/>
-        </w:rPr>
-        <w:t xml:space="preserve"> would allow vendors to </w:t>
+        <w:t xml:space="preserve">for hot dog vendors. BratSpot would allow vendors to </w:t>
       </w:r>
       <w:r>
         <w:rPr>
@@ -550,6 +512,30 @@
           <w:szCs w:val="24"/>
         </w:rPr>
         <w:t>the most popular hot dog combinations</w:t>
+      </w:r>
+      <w:r>
+        <w:rPr>
+          <w:rFonts w:ascii="Times New Roman" w:hAnsi="Times New Roman" w:cs="Times New Roman"/>
+          <w:sz w:val="24"/>
+          <w:szCs w:val="24"/>
+        </w:rPr>
+        <w:t>.</w:t>
+      </w:r>
+      <w:r>
+        <w:rPr>
+          <w:rFonts w:ascii="Times New Roman" w:hAnsi="Times New Roman" w:cs="Times New Roman"/>
+          <w:sz w:val="24"/>
+          <w:szCs w:val="24"/>
+        </w:rPr>
+        <w:t xml:space="preserve"> </w:t>
+      </w:r>
+      <w:r>
+        <w:rPr>
+          <w:rFonts w:ascii="Times New Roman" w:hAnsi="Times New Roman" w:cs="Times New Roman"/>
+          <w:sz w:val="24"/>
+          <w:szCs w:val="24"/>
+        </w:rPr>
+        <w:t>Customers will be more attracted to the app because of the customized options and guaranteed stock from the inventory management. In addition, tracking popular hot dog ingredients allows the vendor to better understand their clientele and generate more revenue from offering popular items</w:t>
       </w:r>
       <w:r>
         <w:rPr>
@@ -625,27 +611,7 @@
           <w:szCs w:val="24"/>
           <w:lang w:val="en" w:eastAsia="en-US"/>
         </w:rPr>
-        <w:t xml:space="preserve">The 3 features that will be added to </w:t>
-      </w:r>
-      <w:proofErr w:type="spellStart"/>
-      <w:r>
-        <w:rPr>
-          <w:rFonts w:ascii="Times New Roman" w:hAnsi="Times New Roman" w:cs="Times New Roman"/>
-          <w:sz w:val="24"/>
-          <w:szCs w:val="24"/>
-          <w:lang w:val="en" w:eastAsia="en-US"/>
-        </w:rPr>
-        <w:t>BratSpot</w:t>
-      </w:r>
-      <w:proofErr w:type="spellEnd"/>
-      <w:r>
-        <w:rPr>
-          <w:rFonts w:ascii="Times New Roman" w:hAnsi="Times New Roman" w:cs="Times New Roman"/>
-          <w:sz w:val="24"/>
-          <w:szCs w:val="24"/>
-          <w:lang w:val="en" w:eastAsia="en-US"/>
-        </w:rPr>
-        <w:t>:</w:t>
+        <w:t>The 3 features that will be added to BratSpot:</w:t>
       </w:r>
     </w:p>
     <w:p>
@@ -1093,6 +1059,7 @@
           <w:sz w:val="24"/>
           <w:szCs w:val="24"/>
         </w:rPr>
+        <w:lastRenderedPageBreak/>
         <w:t>Milestones:</w:t>
       </w:r>
     </w:p>
@@ -1231,7 +1198,6 @@
           <w:sz w:val="24"/>
           <w:szCs w:val="24"/>
         </w:rPr>
-        <w:lastRenderedPageBreak/>
         <w:t>Tasks</w:t>
       </w:r>
     </w:p>
@@ -2527,6 +2493,7 @@
           <w:szCs w:val="24"/>
           <w:u w:val="single"/>
         </w:rPr>
+        <w:lastRenderedPageBreak/>
         <w:t xml:space="preserve">Milestone </w:t>
       </w:r>
       <w:r>
@@ -2619,7 +2586,6 @@
           <w:sz w:val="24"/>
           <w:szCs w:val="24"/>
         </w:rPr>
-        <w:lastRenderedPageBreak/>
         <w:t xml:space="preserve">Use </w:t>
       </w:r>
       <w:r>
@@ -3503,6 +3469,7 @@
           <w:sz w:val="24"/>
           <w:szCs w:val="24"/>
         </w:rPr>
+        <w:lastRenderedPageBreak/>
         <w:t>User stories:</w:t>
       </w:r>
     </w:p>
@@ -3549,7 +3516,6 @@
           <w:sz w:val="24"/>
           <w:szCs w:val="24"/>
         </w:rPr>
-        <w:lastRenderedPageBreak/>
         <w:t>Being able to remove and add different condiments and toppings to the hot dogs could help improve the customization of the order and bring in more customers.</w:t>
       </w:r>
     </w:p>

</xml_diff>

<commit_message>
Update project scope and use cases
</commit_message>
<xml_diff>
--- a/Project_Overview_Template.docx
+++ b/Project_Overview_Template.docx
@@ -1,6 +1,6 @@
 
 <file path=word/document.xml><?xml version="1.0" encoding="utf-8"?>
-<w:document xmlns:wpc="http://schemas.microsoft.com/office/word/2010/wordprocessingCanvas" xmlns:cx="http://schemas.microsoft.com/office/drawing/2014/chartex" xmlns:cx1="http://schemas.microsoft.com/office/drawing/2015/9/8/chartex" xmlns:cx2="http://schemas.microsoft.com/office/drawing/2015/10/21/chartex" xmlns:cx3="http://schemas.microsoft.com/office/drawing/2016/5/9/chartex" xmlns:cx4="http://schemas.microsoft.com/office/drawing/2016/5/10/chartex" xmlns:cx5="http://schemas.microsoft.com/office/drawing/2016/5/11/chartex" xmlns:cx6="http://schemas.microsoft.com/office/drawing/2016/5/12/chartex" xmlns:cx7="http://schemas.microsoft.com/office/drawing/2016/5/13/chartex" xmlns:cx8="http://schemas.microsoft.com/office/drawing/2016/5/14/chartex" xmlns:mc="http://schemas.openxmlformats.org/markup-compatibility/2006" xmlns:aink="http://schemas.microsoft.com/office/drawing/2016/ink" xmlns:am3d="http://schemas.microsoft.com/office/drawing/2017/model3d" xmlns:o="urn:schemas-microsoft-com:office:office" xmlns:r="http://schemas.openxmlformats.org/officeDocument/2006/relationships" xmlns:m="http://schemas.openxmlformats.org/officeDocument/2006/math" xmlns:v="urn:schemas-microsoft-com:vml" xmlns:wp14="http://schemas.microsoft.com/office/word/2010/wordprocessingDrawing" xmlns:wp="http://schemas.openxmlformats.org/drawingml/2006/wordprocessingDrawing" xmlns:w10="urn:schemas-microsoft-com:office:word" xmlns:w="http://schemas.openxmlformats.org/wordprocessingml/2006/main" xmlns:w14="http://schemas.microsoft.com/office/word/2010/wordml" xmlns:w15="http://schemas.microsoft.com/office/word/2012/wordml" xmlns:w16cex="http://schemas.microsoft.com/office/word/2018/wordml/cex" xmlns:w16cid="http://schemas.microsoft.com/office/word/2016/wordml/cid" xmlns:w16="http://schemas.microsoft.com/office/word/2018/wordml" xmlns:w16se="http://schemas.microsoft.com/office/word/2015/wordml/symex" xmlns:wpg="http://schemas.microsoft.com/office/word/2010/wordprocessingGroup" xmlns:wpi="http://schemas.microsoft.com/office/word/2010/wordprocessingInk" xmlns:wne="http://schemas.microsoft.com/office/word/2006/wordml" xmlns:wps="http://schemas.microsoft.com/office/word/2010/wordprocessingShape" mc:Ignorable="w14 w15 w16se w16cid w16 w16cex wp14">
+<w:document xmlns:wpc="http://schemas.microsoft.com/office/word/2010/wordprocessingCanvas" xmlns:cx="http://schemas.microsoft.com/office/drawing/2014/chartex" xmlns:cx1="http://schemas.microsoft.com/office/drawing/2015/9/8/chartex" xmlns:cx2="http://schemas.microsoft.com/office/drawing/2015/10/21/chartex" xmlns:cx3="http://schemas.microsoft.com/office/drawing/2016/5/9/chartex" xmlns:cx4="http://schemas.microsoft.com/office/drawing/2016/5/10/chartex" xmlns:cx5="http://schemas.microsoft.com/office/drawing/2016/5/11/chartex" xmlns:cx6="http://schemas.microsoft.com/office/drawing/2016/5/12/chartex" xmlns:cx7="http://schemas.microsoft.com/office/drawing/2016/5/13/chartex" xmlns:cx8="http://schemas.microsoft.com/office/drawing/2016/5/14/chartex" xmlns:mc="http://schemas.openxmlformats.org/markup-compatibility/2006" xmlns:aink="http://schemas.microsoft.com/office/drawing/2016/ink" xmlns:am3d="http://schemas.microsoft.com/office/drawing/2017/model3d" xmlns:o="urn:schemas-microsoft-com:office:office" xmlns:r="http://schemas.openxmlformats.org/officeDocument/2006/relationships" xmlns:m="http://schemas.openxmlformats.org/officeDocument/2006/math" xmlns:v="urn:schemas-microsoft-com:vml" xmlns:wp14="http://schemas.microsoft.com/office/word/2010/wordprocessingDrawing" xmlns:wp="http://schemas.openxmlformats.org/drawingml/2006/wordprocessingDrawing" xmlns:w10="urn:schemas-microsoft-com:office:word" xmlns:w="http://schemas.openxmlformats.org/wordprocessingml/2006/main" xmlns:w14="http://schemas.microsoft.com/office/word/2010/wordml" xmlns:w15="http://schemas.microsoft.com/office/word/2012/wordml" xmlns:w16cex="http://schemas.microsoft.com/office/word/2018/wordml/cex" xmlns:w16cid="http://schemas.microsoft.com/office/word/2016/wordml/cid" xmlns:w16="http://schemas.microsoft.com/office/word/2018/wordml" xmlns:w16sdtdh="http://schemas.microsoft.com/office/word/2020/wordml/sdtdatahash" xmlns:w16se="http://schemas.microsoft.com/office/word/2015/wordml/symex" xmlns:wpg="http://schemas.microsoft.com/office/word/2010/wordprocessingGroup" xmlns:wpi="http://schemas.microsoft.com/office/word/2010/wordprocessingInk" xmlns:wne="http://schemas.microsoft.com/office/word/2006/wordml" xmlns:wps="http://schemas.microsoft.com/office/word/2010/wordprocessingShape" mc:Ignorable="w14 w15 w16se w16cid w16 w16cex w16sdtdh wp14">
   <w:body>
     <w:p>
       <w:pPr>
@@ -154,7 +154,71 @@
           <w:sz w:val="24"/>
           <w:szCs w:val="24"/>
         </w:rPr>
-        <w:t xml:space="preserve"> Michelle Moore, Joseph Thomas, Daniel Meserve, Nathan Stewart, Daniel Hixon, Nathaniel Behymer</w:t>
+        <w:t xml:space="preserve"> </w:t>
+      </w:r>
+      <w:r>
+        <w:rPr>
+          <w:rFonts w:ascii="Times New Roman" w:hAnsi="Times New Roman" w:cs="Times New Roman"/>
+          <w:sz w:val="24"/>
+          <w:szCs w:val="24"/>
+        </w:rPr>
+        <w:t>Nathaniel Behymer</w:t>
+      </w:r>
+      <w:r>
+        <w:rPr>
+          <w:rFonts w:ascii="Times New Roman" w:hAnsi="Times New Roman" w:cs="Times New Roman"/>
+          <w:sz w:val="24"/>
+          <w:szCs w:val="24"/>
+        </w:rPr>
+        <w:t xml:space="preserve">, </w:t>
+      </w:r>
+      <w:r>
+        <w:rPr>
+          <w:rFonts w:ascii="Times New Roman" w:hAnsi="Times New Roman" w:cs="Times New Roman"/>
+          <w:sz w:val="24"/>
+          <w:szCs w:val="24"/>
+        </w:rPr>
+        <w:t>Daniel Hixon,</w:t>
+      </w:r>
+      <w:r>
+        <w:rPr>
+          <w:rFonts w:ascii="Times New Roman" w:hAnsi="Times New Roman" w:cs="Times New Roman"/>
+          <w:sz w:val="24"/>
+          <w:szCs w:val="24"/>
+        </w:rPr>
+        <w:t xml:space="preserve"> </w:t>
+      </w:r>
+      <w:r>
+        <w:rPr>
+          <w:rFonts w:ascii="Times New Roman" w:hAnsi="Times New Roman" w:cs="Times New Roman"/>
+          <w:sz w:val="24"/>
+          <w:szCs w:val="24"/>
+        </w:rPr>
+        <w:t xml:space="preserve">Daniel Meserve, </w:t>
+      </w:r>
+      <w:r>
+        <w:rPr>
+          <w:rFonts w:ascii="Times New Roman" w:hAnsi="Times New Roman" w:cs="Times New Roman"/>
+          <w:sz w:val="24"/>
+          <w:szCs w:val="24"/>
+        </w:rPr>
+        <w:t>Michelle Moore</w:t>
+      </w:r>
+      <w:r>
+        <w:rPr>
+          <w:rFonts w:ascii="Times New Roman" w:hAnsi="Times New Roman" w:cs="Times New Roman"/>
+          <w:sz w:val="24"/>
+          <w:szCs w:val="24"/>
+        </w:rPr>
+        <w:t xml:space="preserve">, </w:t>
+      </w:r>
+      <w:r>
+        <w:rPr>
+          <w:rFonts w:ascii="Times New Roman" w:hAnsi="Times New Roman" w:cs="Times New Roman"/>
+          <w:sz w:val="24"/>
+          <w:szCs w:val="24"/>
+        </w:rPr>
+        <w:t>Nathan Stewart</w:t>
       </w:r>
     </w:p>
     <w:p>
@@ -527,23 +591,7 @@
           <w:sz w:val="24"/>
           <w:szCs w:val="24"/>
         </w:rPr>
-        <w:t xml:space="preserve"> </w:t>
-      </w:r>
-      <w:r>
-        <w:rPr>
-          <w:rFonts w:ascii="Times New Roman" w:hAnsi="Times New Roman" w:cs="Times New Roman"/>
-          <w:sz w:val="24"/>
-          <w:szCs w:val="24"/>
-        </w:rPr>
-        <w:t>Customers will be more attracted to the app because of the customized options and guaranteed stock from the inventory management. In addition, tracking popular hot dog ingredients allows the vendor to better understand their clientele and generate more revenue from offering popular items</w:t>
-      </w:r>
-      <w:r>
-        <w:rPr>
-          <w:rFonts w:ascii="Times New Roman" w:hAnsi="Times New Roman" w:cs="Times New Roman"/>
-          <w:sz w:val="24"/>
-          <w:szCs w:val="24"/>
-        </w:rPr>
-        <w:t>.</w:t>
+        <w:t xml:space="preserve"> Customers will be more attracted to the app because of the customized options and guaranteed stock from the inventory management. In addition, tracking popular hot dog ingredients allows the vendor to better understand their clientele and generate more revenue from offering popular items.</w:t>
       </w:r>
     </w:p>
     <w:p>
@@ -632,18 +680,29 @@
       <w:r>
         <w:rPr>
           <w:rFonts w:ascii="Times New Roman" w:hAnsi="Times New Roman" w:cs="Times New Roman"/>
-          <w:sz w:val="24"/>
-          <w:szCs w:val="24"/>
-          <w:lang w:val="en" w:eastAsia="en-US"/>
-        </w:rPr>
-        <w:t>Hot</w:t>
-      </w:r>
-      <w:r>
-        <w:rPr>
-          <w:rFonts w:ascii="Times New Roman" w:hAnsi="Times New Roman" w:cs="Times New Roman"/>
-          <w:sz w:val="24"/>
-          <w:szCs w:val="24"/>
-          <w:lang w:val="en" w:eastAsia="en-US"/>
+          <w:b/>
+          <w:bCs/>
+          <w:sz w:val="24"/>
+          <w:szCs w:val="24"/>
+          <w:lang w:eastAsia="en-US"/>
+        </w:rPr>
+        <w:t>Hot dog customization</w:t>
+      </w:r>
+      <w:r>
+        <w:rPr>
+          <w:rFonts w:ascii="Times New Roman" w:hAnsi="Times New Roman" w:cs="Times New Roman"/>
+          <w:sz w:val="24"/>
+          <w:szCs w:val="24"/>
+          <w:lang w:eastAsia="en-US"/>
+        </w:rPr>
+        <w:t>:</w:t>
+      </w:r>
+      <w:r>
+        <w:rPr>
+          <w:rFonts w:ascii="Times New Roman" w:hAnsi="Times New Roman" w:cs="Times New Roman"/>
+          <w:sz w:val="24"/>
+          <w:szCs w:val="24"/>
+          <w:lang w:eastAsia="en-US"/>
         </w:rPr>
         <w:t xml:space="preserve"> </w:t>
       </w:r>
@@ -652,27 +711,18 @@
           <w:rFonts w:ascii="Times New Roman" w:hAnsi="Times New Roman" w:cs="Times New Roman"/>
           <w:sz w:val="24"/>
           <w:szCs w:val="24"/>
-          <w:lang w:val="en" w:eastAsia="en-US"/>
-        </w:rPr>
-        <w:t>dog customizer – customers can build their own hot</w:t>
-      </w:r>
-      <w:r>
-        <w:rPr>
-          <w:rFonts w:ascii="Times New Roman" w:hAnsi="Times New Roman" w:cs="Times New Roman"/>
-          <w:sz w:val="24"/>
-          <w:szCs w:val="24"/>
-          <w:lang w:val="en" w:eastAsia="en-US"/>
-        </w:rPr>
-        <w:t xml:space="preserve"> </w:t>
-      </w:r>
-      <w:r>
-        <w:rPr>
-          <w:rFonts w:ascii="Times New Roman" w:hAnsi="Times New Roman" w:cs="Times New Roman"/>
-          <w:sz w:val="24"/>
-          <w:szCs w:val="24"/>
-          <w:lang w:val="en" w:eastAsia="en-US"/>
-        </w:rPr>
-        <w:t>dog</w:t>
+          <w:lang w:eastAsia="en-US"/>
+        </w:rPr>
+        <w:t>o</w:t>
+      </w:r>
+      <w:r>
+        <w:rPr>
+          <w:rFonts w:ascii="Times New Roman" w:hAnsi="Times New Roman" w:cs="Times New Roman"/>
+          <w:sz w:val="24"/>
+          <w:szCs w:val="24"/>
+          <w:lang w:eastAsia="en-US"/>
+        </w:rPr>
+        <w:t xml:space="preserve">ffering custom-made hot dogs can build customer loyalty, as well as increase profits by allowing the vendor to charge more for personalization. </w:t>
       </w:r>
     </w:p>
     <w:p>
@@ -693,11 +743,13 @@
       <w:r>
         <w:rPr>
           <w:rFonts w:ascii="Times New Roman" w:hAnsi="Times New Roman" w:cs="Times New Roman"/>
+          <w:b/>
+          <w:bCs/>
           <w:sz w:val="24"/>
           <w:szCs w:val="24"/>
           <w:lang w:val="en" w:eastAsia="en-US"/>
         </w:rPr>
-        <w:t>Inventory tracker – alerts vendor when ingredient quantities drop below a defined threshold</w:t>
+        <w:t>Inventory management system</w:t>
       </w:r>
       <w:r>
         <w:rPr>
@@ -706,6 +758,33 @@
           <w:szCs w:val="24"/>
           <w:lang w:val="en" w:eastAsia="en-US"/>
         </w:rPr>
+        <w:t>:</w:t>
+      </w:r>
+      <w:r>
+        <w:rPr>
+          <w:rFonts w:ascii="Times New Roman" w:hAnsi="Times New Roman" w:cs="Times New Roman"/>
+          <w:sz w:val="24"/>
+          <w:szCs w:val="24"/>
+          <w:lang w:val="en" w:eastAsia="en-US"/>
+        </w:rPr>
+        <w:t xml:space="preserve"> alerts vendor when ingredient quantities drop below a </w:t>
+      </w:r>
+      <w:r>
+        <w:rPr>
+          <w:rFonts w:ascii="Times New Roman" w:hAnsi="Times New Roman" w:cs="Times New Roman"/>
+          <w:sz w:val="24"/>
+          <w:szCs w:val="24"/>
+          <w:lang w:val="en" w:eastAsia="en-US"/>
+        </w:rPr>
+        <w:t>certain amount</w:t>
+      </w:r>
+      <w:r>
+        <w:rPr>
+          <w:rFonts w:ascii="Times New Roman" w:hAnsi="Times New Roman" w:cs="Times New Roman"/>
+          <w:sz w:val="24"/>
+          <w:szCs w:val="24"/>
+          <w:lang w:val="en" w:eastAsia="en-US"/>
+        </w:rPr>
         <w:t xml:space="preserve"> and </w:t>
       </w:r>
       <w:r>
@@ -715,7 +794,7 @@
           <w:szCs w:val="24"/>
           <w:lang w:val="en" w:eastAsia="en-US"/>
         </w:rPr>
-        <w:t>resets ingredient quantity when restocked</w:t>
+        <w:t xml:space="preserve">uses automation to order more stock. </w:t>
       </w:r>
     </w:p>
     <w:p>
@@ -736,11 +815,13 @@
       <w:r>
         <w:rPr>
           <w:rFonts w:ascii="Times New Roman" w:hAnsi="Times New Roman" w:cs="Times New Roman"/>
+          <w:b/>
+          <w:bCs/>
           <w:sz w:val="24"/>
           <w:szCs w:val="24"/>
           <w:lang w:val="en" w:eastAsia="en-US"/>
         </w:rPr>
-        <w:t>Menu filter –</w:t>
+        <w:t>Menu filter</w:t>
       </w:r>
       <w:r>
         <w:rPr>
@@ -749,6 +830,15 @@
           <w:szCs w:val="24"/>
           <w:lang w:val="en" w:eastAsia="en-US"/>
         </w:rPr>
+        <w:t>:</w:t>
+      </w:r>
+      <w:r>
+        <w:rPr>
+          <w:rFonts w:ascii="Times New Roman" w:hAnsi="Times New Roman" w:cs="Times New Roman"/>
+          <w:sz w:val="24"/>
+          <w:szCs w:val="24"/>
+          <w:lang w:val="en" w:eastAsia="en-US"/>
+        </w:rPr>
         <w:t xml:space="preserve"> </w:t>
       </w:r>
       <w:r>
@@ -776,7 +866,79 @@
           <w:szCs w:val="24"/>
           <w:lang w:val="en" w:eastAsia="en-US"/>
         </w:rPr>
-        <w:t xml:space="preserve">based on ingredients </w:t>
+        <w:t xml:space="preserve">based on </w:t>
+      </w:r>
+      <w:r>
+        <w:rPr>
+          <w:rFonts w:ascii="Times New Roman" w:hAnsi="Times New Roman" w:cs="Times New Roman"/>
+          <w:sz w:val="24"/>
+          <w:szCs w:val="24"/>
+          <w:lang w:val="en" w:eastAsia="en-US"/>
+        </w:rPr>
+        <w:t xml:space="preserve">selected </w:t>
+      </w:r>
+      <w:r>
+        <w:rPr>
+          <w:rFonts w:ascii="Times New Roman" w:hAnsi="Times New Roman" w:cs="Times New Roman"/>
+          <w:sz w:val="24"/>
+          <w:szCs w:val="24"/>
+          <w:lang w:val="en" w:eastAsia="en-US"/>
+        </w:rPr>
+        <w:t>ingredients</w:t>
+      </w:r>
+      <w:r>
+        <w:rPr>
+          <w:rFonts w:ascii="Times New Roman" w:hAnsi="Times New Roman" w:cs="Times New Roman"/>
+          <w:sz w:val="24"/>
+          <w:szCs w:val="24"/>
+          <w:lang w:val="en" w:eastAsia="en-US"/>
+        </w:rPr>
+        <w:t xml:space="preserve"> </w:t>
+      </w:r>
+      <w:r>
+        <w:rPr>
+          <w:rFonts w:ascii="Times New Roman" w:hAnsi="Times New Roman" w:cs="Times New Roman"/>
+          <w:sz w:val="24"/>
+          <w:szCs w:val="24"/>
+          <w:lang w:val="en" w:eastAsia="en-US"/>
+        </w:rPr>
+        <w:t>to minimize the risk of allergic reaction</w:t>
+      </w:r>
+      <w:r>
+        <w:rPr>
+          <w:rFonts w:ascii="Times New Roman" w:hAnsi="Times New Roman" w:cs="Times New Roman"/>
+          <w:sz w:val="24"/>
+          <w:szCs w:val="24"/>
+          <w:lang w:val="en" w:eastAsia="en-US"/>
+        </w:rPr>
+        <w:t xml:space="preserve"> and</w:t>
+      </w:r>
+      <w:r>
+        <w:rPr>
+          <w:rFonts w:ascii="Times New Roman" w:hAnsi="Times New Roman" w:cs="Times New Roman"/>
+          <w:sz w:val="24"/>
+          <w:szCs w:val="24"/>
+          <w:lang w:val="en" w:eastAsia="en-US"/>
+        </w:rPr>
+        <w:t xml:space="preserve"> for ease of ordering</w:t>
+      </w:r>
+      <w:r>
+        <w:rPr>
+          <w:rFonts w:ascii="Times New Roman" w:hAnsi="Times New Roman" w:cs="Times New Roman"/>
+          <w:sz w:val="24"/>
+          <w:szCs w:val="24"/>
+          <w:lang w:val="en" w:eastAsia="en-US"/>
+        </w:rPr>
+        <w:t xml:space="preserve">. </w:t>
+      </w:r>
+      <w:r>
+        <w:rPr>
+          <w:rFonts w:ascii="Times New Roman" w:hAnsi="Times New Roman" w:cs="Times New Roman"/>
+          <w:sz w:val="24"/>
+          <w:szCs w:val="24"/>
+          <w:lang w:val="en" w:eastAsia="en-US"/>
+        </w:rPr>
+        <w:t xml:space="preserve"> </w:t>
       </w:r>
     </w:p>
     <w:p>
@@ -879,7 +1041,23 @@
           <w:sz w:val="24"/>
           <w:szCs w:val="24"/>
         </w:rPr>
-        <w:t xml:space="preserve"> by September 26, 2021</w:t>
+        <w:t xml:space="preserve"> by </w:t>
+      </w:r>
+      <w:r>
+        <w:rPr>
+          <w:rFonts w:ascii="Times New Roman" w:eastAsia="Times New Roman" w:hAnsi="Times New Roman" w:cs="Times New Roman"/>
+          <w:sz w:val="24"/>
+          <w:szCs w:val="24"/>
+        </w:rPr>
+        <w:t>October</w:t>
+      </w:r>
+      <w:r>
+        <w:rPr>
+          <w:rFonts w:ascii="Times New Roman" w:eastAsia="Times New Roman" w:hAnsi="Times New Roman" w:cs="Times New Roman"/>
+          <w:sz w:val="24"/>
+          <w:szCs w:val="24"/>
+        </w:rPr>
+        <w:t xml:space="preserve"> 6, 2021</w:t>
       </w:r>
     </w:p>
     <w:p>
@@ -926,7 +1104,23 @@
           <w:sz w:val="24"/>
           <w:szCs w:val="24"/>
         </w:rPr>
-        <w:t>October 24, 2021</w:t>
+        <w:t>October 2</w:t>
+      </w:r>
+      <w:r>
+        <w:rPr>
+          <w:rFonts w:ascii="Times New Roman" w:eastAsia="Times New Roman" w:hAnsi="Times New Roman" w:cs="Times New Roman"/>
+          <w:sz w:val="24"/>
+          <w:szCs w:val="24"/>
+        </w:rPr>
+        <w:t>0</w:t>
+      </w:r>
+      <w:r>
+        <w:rPr>
+          <w:rFonts w:ascii="Times New Roman" w:eastAsia="Times New Roman" w:hAnsi="Times New Roman" w:cs="Times New Roman"/>
+          <w:sz w:val="24"/>
+          <w:szCs w:val="24"/>
+        </w:rPr>
+        <w:t>, 2021</w:t>
       </w:r>
     </w:p>
     <w:p>
@@ -981,6 +1175,7 @@
           <w:szCs w:val="24"/>
           <w:lang w:val="en" w:eastAsia="en-US"/>
         </w:rPr>
+        <w:lastRenderedPageBreak/>
         <w:t>Project</w:t>
       </w:r>
       <w:r>
@@ -1059,7 +1254,6 @@
           <w:sz w:val="24"/>
           <w:szCs w:val="24"/>
         </w:rPr>
-        <w:lastRenderedPageBreak/>
         <w:t>Milestones:</w:t>
       </w:r>
     </w:p>
@@ -1167,7 +1361,7 @@
           <w:sz w:val="24"/>
           <w:szCs w:val="24"/>
         </w:rPr>
-        <w:t>03</w:t>
+        <w:t>6</w:t>
       </w:r>
       <w:r>
         <w:rPr>
@@ -1819,7 +2013,7 @@
           <w:sz w:val="24"/>
           <w:szCs w:val="24"/>
         </w:rPr>
-        <w:t>10/25/2021 – 11/07/2021</w:t>
+        <w:t>10/25/2021 – 11/7/2021</w:t>
       </w:r>
     </w:p>
     <w:p>
@@ -2159,7 +2353,7 @@
           <w:sz w:val="24"/>
           <w:szCs w:val="24"/>
         </w:rPr>
-        <w:t>11/08/2021 – 11/21/2021</w:t>
+        <w:t>11/8/2021 – 11/21/2021</w:t>
       </w:r>
     </w:p>
     <w:p>
@@ -2289,7 +2483,7 @@
           <w:szCs w:val="24"/>
           <w:u w:val="single"/>
         </w:rPr>
-        <w:t xml:space="preserve">Milestone </w:t>
+        <w:t>Milestone 5</w:t>
       </w:r>
       <w:r>
         <w:rPr>
@@ -2300,20 +2494,58 @@
           <w:szCs w:val="24"/>
           <w:u w:val="single"/>
         </w:rPr>
-        <w:t>5</w:t>
-      </w:r>
-      <w:r>
-        <w:rPr>
-          <w:rFonts w:ascii="Times New Roman" w:hAnsi="Times New Roman" w:cs="Times New Roman"/>
-          <w:sz w:val="24"/>
-          <w:szCs w:val="24"/>
-        </w:rPr>
-        <w:t>: Create a menu of various hot dog combinations and optional ingredients</w:t>
-      </w:r>
-    </w:p>
-    <w:p>
-      <w:pPr>
-        <w:pStyle w:val="ListParagraph"/>
+        <w:t>:</w:t>
+      </w:r>
+      <w:r>
+        <w:rPr>
+          <w:rFonts w:ascii="Times New Roman" w:hAnsi="Times New Roman" w:cs="Times New Roman"/>
+          <w:i/>
+          <w:iCs/>
+          <w:sz w:val="24"/>
+          <w:szCs w:val="24"/>
+          <w:u w:val="single"/>
+        </w:rPr>
+        <w:t xml:space="preserve"> </w:t>
+      </w:r>
+      <w:r>
+        <w:rPr>
+          <w:rFonts w:ascii="Times New Roman" w:hAnsi="Times New Roman" w:cs="Times New Roman"/>
+          <w:b/>
+          <w:bCs/>
+          <w:i/>
+          <w:iCs/>
+          <w:sz w:val="24"/>
+          <w:szCs w:val="24"/>
+          <w:u w:val="single"/>
+        </w:rPr>
+        <w:t xml:space="preserve">Complete </w:t>
+      </w:r>
+      <w:r>
+        <w:rPr>
+          <w:rFonts w:ascii="Times New Roman" w:hAnsi="Times New Roman" w:cs="Times New Roman"/>
+          <w:b/>
+          <w:bCs/>
+          <w:i/>
+          <w:iCs/>
+          <w:sz w:val="24"/>
+          <w:szCs w:val="24"/>
+          <w:u w:val="single"/>
+        </w:rPr>
+        <w:t>Hot Dog Customization Feature</w:t>
+      </w:r>
+      <w:r>
+        <w:rPr>
+          <w:rFonts w:ascii="Times New Roman" w:hAnsi="Times New Roman" w:cs="Times New Roman"/>
+          <w:sz w:val="24"/>
+          <w:szCs w:val="24"/>
+        </w:rPr>
+        <w:t xml:space="preserve"> </w:t>
+      </w:r>
+    </w:p>
+    <w:p>
+      <w:pPr>
+        <w:pStyle w:val="ListParagraph"/>
+        <w:spacing w:line="360" w:lineRule="auto"/>
         <w:ind w:left="1080"/>
         <w:rPr>
           <w:rFonts w:ascii="Times New Roman" w:eastAsia="Times New Roman" w:hAnsi="Times New Roman" w:cs="Times New Roman"/>
@@ -2327,7 +2559,15 @@
           <w:sz w:val="24"/>
           <w:szCs w:val="24"/>
         </w:rPr>
-        <w:t>Date: TBD</w:t>
+        <w:t xml:space="preserve">Date: </w:t>
+      </w:r>
+      <w:r>
+        <w:rPr>
+          <w:rFonts w:ascii="Times New Roman" w:eastAsia="Times New Roman" w:hAnsi="Times New Roman" w:cs="Times New Roman"/>
+          <w:sz w:val="24"/>
+          <w:szCs w:val="24"/>
+        </w:rPr>
+        <w:t>1/6/2022 – 2/7/2022</w:t>
       </w:r>
     </w:p>
     <w:p>
@@ -2346,7 +2586,46 @@
           <w:sz w:val="24"/>
           <w:szCs w:val="24"/>
         </w:rPr>
-        <w:t>Tasks: TBD</w:t>
+        <w:t xml:space="preserve">Tasks: </w:t>
+      </w:r>
+    </w:p>
+    <w:p>
+      <w:pPr>
+        <w:pStyle w:val="ListParagraph"/>
+        <w:numPr>
+          <w:ilvl w:val="2"/>
+          <w:numId w:val="5"/>
+        </w:numPr>
+        <w:spacing w:line="360" w:lineRule="auto"/>
+        <w:rPr>
+          <w:rFonts w:ascii="Times New Roman" w:eastAsia="Times New Roman" w:hAnsi="Times New Roman" w:cs="Times New Roman"/>
+          <w:sz w:val="24"/>
+          <w:szCs w:val="24"/>
+        </w:rPr>
+      </w:pPr>
+      <w:r>
+        <w:rPr>
+          <w:rFonts w:ascii="Times New Roman" w:hAnsi="Times New Roman" w:cs="Times New Roman"/>
+          <w:sz w:val="24"/>
+          <w:szCs w:val="24"/>
+        </w:rPr>
+        <w:t>Creat</w:t>
+      </w:r>
+      <w:r>
+        <w:rPr>
+          <w:rFonts w:ascii="Times New Roman" w:hAnsi="Times New Roman" w:cs="Times New Roman"/>
+          <w:sz w:val="24"/>
+          <w:szCs w:val="24"/>
+        </w:rPr>
+        <w:t>ing</w:t>
+      </w:r>
+      <w:r>
+        <w:rPr>
+          <w:rFonts w:ascii="Times New Roman" w:hAnsi="Times New Roman" w:cs="Times New Roman"/>
+          <w:sz w:val="24"/>
+          <w:szCs w:val="24"/>
+        </w:rPr>
+        <w:t xml:space="preserve"> a menu of various hot dog combinations and optional ingredients</w:t>
       </w:r>
     </w:p>
     <w:p>
@@ -2383,6 +2662,7 @@
           <w:szCs w:val="24"/>
           <w:u w:val="single"/>
         </w:rPr>
+        <w:lastRenderedPageBreak/>
         <w:t xml:space="preserve">Milestone </w:t>
       </w:r>
       <w:r>
@@ -2399,26 +2679,41 @@
       <w:r>
         <w:rPr>
           <w:rFonts w:ascii="Times New Roman" w:hAnsi="Times New Roman" w:cs="Times New Roman"/>
-          <w:sz w:val="24"/>
-          <w:szCs w:val="24"/>
-        </w:rPr>
-        <w:t xml:space="preserve">: </w:t>
-      </w:r>
-      <w:r>
-        <w:rPr>
-          <w:rFonts w:ascii="Times New Roman" w:hAnsi="Times New Roman" w:cs="Times New Roman"/>
-          <w:sz w:val="24"/>
-          <w:szCs w:val="24"/>
-        </w:rPr>
-        <w:t>Complete</w:t>
-      </w:r>
-      <w:r>
-        <w:rPr>
-          <w:rFonts w:ascii="Times New Roman" w:hAnsi="Times New Roman" w:cs="Times New Roman"/>
-          <w:sz w:val="24"/>
-          <w:szCs w:val="24"/>
-        </w:rPr>
-        <w:t xml:space="preserve"> inventory management feature</w:t>
+          <w:b/>
+          <w:bCs/>
+          <w:i/>
+          <w:iCs/>
+          <w:sz w:val="24"/>
+          <w:szCs w:val="24"/>
+          <w:u w:val="single"/>
+        </w:rPr>
+        <w:t>:</w:t>
+      </w:r>
+      <w:r>
+        <w:rPr>
+          <w:rFonts w:ascii="Times New Roman" w:hAnsi="Times New Roman" w:cs="Times New Roman"/>
+          <w:b/>
+          <w:bCs/>
+          <w:i/>
+          <w:iCs/>
+          <w:sz w:val="24"/>
+          <w:szCs w:val="24"/>
+          <w:u w:val="single"/>
+        </w:rPr>
+        <w:t xml:space="preserve"> Complete</w:t>
+      </w:r>
+      <w:r>
+        <w:rPr>
+          <w:rFonts w:ascii="Times New Roman" w:hAnsi="Times New Roman" w:cs="Times New Roman"/>
+          <w:b/>
+          <w:bCs/>
+          <w:i/>
+          <w:iCs/>
+          <w:sz w:val="24"/>
+          <w:szCs w:val="24"/>
+          <w:u w:val="single"/>
+        </w:rPr>
+        <w:t xml:space="preserve"> Inventory Management System</w:t>
       </w:r>
     </w:p>
     <w:p>
@@ -2437,7 +2732,31 @@
           <w:sz w:val="24"/>
           <w:szCs w:val="24"/>
         </w:rPr>
-        <w:t>Date: TBD</w:t>
+        <w:t xml:space="preserve">Date: </w:t>
+      </w:r>
+      <w:r>
+        <w:rPr>
+          <w:rFonts w:ascii="Times New Roman" w:eastAsia="Times New Roman" w:hAnsi="Times New Roman" w:cs="Times New Roman"/>
+          <w:sz w:val="24"/>
+          <w:szCs w:val="24"/>
+        </w:rPr>
+        <w:t>2/8/2022 – 3/</w:t>
+      </w:r>
+      <w:r>
+        <w:rPr>
+          <w:rFonts w:ascii="Times New Roman" w:eastAsia="Times New Roman" w:hAnsi="Times New Roman" w:cs="Times New Roman"/>
+          <w:sz w:val="24"/>
+          <w:szCs w:val="24"/>
+        </w:rPr>
+        <w:t>18</w:t>
+      </w:r>
+      <w:r>
+        <w:rPr>
+          <w:rFonts w:ascii="Times New Roman" w:eastAsia="Times New Roman" w:hAnsi="Times New Roman" w:cs="Times New Roman"/>
+          <w:sz w:val="24"/>
+          <w:szCs w:val="24"/>
+        </w:rPr>
+        <w:t>/2022</w:t>
       </w:r>
     </w:p>
     <w:p>
@@ -2456,7 +2775,295 @@
           <w:sz w:val="24"/>
           <w:szCs w:val="24"/>
         </w:rPr>
-        <w:t>Tasks: TBD</w:t>
+        <w:t>Task</w:t>
+      </w:r>
+      <w:r>
+        <w:rPr>
+          <w:rFonts w:ascii="Times New Roman" w:eastAsia="Times New Roman" w:hAnsi="Times New Roman" w:cs="Times New Roman"/>
+          <w:sz w:val="24"/>
+          <w:szCs w:val="24"/>
+        </w:rPr>
+        <w:t>s:</w:t>
+      </w:r>
+    </w:p>
+    <w:p>
+      <w:pPr>
+        <w:pStyle w:val="ListParagraph"/>
+        <w:numPr>
+          <w:ilvl w:val="2"/>
+          <w:numId w:val="5"/>
+        </w:numPr>
+        <w:rPr>
+          <w:rFonts w:ascii="Times New Roman" w:eastAsia="Times New Roman" w:hAnsi="Times New Roman" w:cs="Times New Roman"/>
+          <w:sz w:val="24"/>
+          <w:szCs w:val="24"/>
+        </w:rPr>
+      </w:pPr>
+      <w:r>
+        <w:rPr>
+          <w:rFonts w:ascii="Times New Roman" w:eastAsia="Times New Roman" w:hAnsi="Times New Roman" w:cs="Times New Roman"/>
+          <w:sz w:val="24"/>
+          <w:szCs w:val="24"/>
+        </w:rPr>
+        <w:t>Creat</w:t>
+      </w:r>
+      <w:r>
+        <w:rPr>
+          <w:rFonts w:ascii="Times New Roman" w:eastAsia="Times New Roman" w:hAnsi="Times New Roman" w:cs="Times New Roman"/>
+          <w:sz w:val="24"/>
+          <w:szCs w:val="24"/>
+        </w:rPr>
+        <w:t>ing</w:t>
+      </w:r>
+      <w:r>
+        <w:rPr>
+          <w:rFonts w:ascii="Times New Roman" w:eastAsia="Times New Roman" w:hAnsi="Times New Roman" w:cs="Times New Roman"/>
+          <w:sz w:val="24"/>
+          <w:szCs w:val="24"/>
+        </w:rPr>
+        <w:t xml:space="preserve"> a </w:t>
+      </w:r>
+      <w:r>
+        <w:rPr>
+          <w:rFonts w:ascii="Times New Roman" w:eastAsia="Times New Roman" w:hAnsi="Times New Roman" w:cs="Times New Roman"/>
+          <w:sz w:val="24"/>
+          <w:szCs w:val="24"/>
+        </w:rPr>
+        <w:t xml:space="preserve">database containing </w:t>
+      </w:r>
+      <w:r>
+        <w:rPr>
+          <w:rFonts w:ascii="Times New Roman" w:eastAsia="Times New Roman" w:hAnsi="Times New Roman" w:cs="Times New Roman"/>
+          <w:sz w:val="24"/>
+          <w:szCs w:val="24"/>
+        </w:rPr>
+        <w:t xml:space="preserve">items, their </w:t>
+      </w:r>
+      <w:r>
+        <w:rPr>
+          <w:rFonts w:ascii="Times New Roman" w:eastAsia="Times New Roman" w:hAnsi="Times New Roman" w:cs="Times New Roman"/>
+          <w:sz w:val="24"/>
+          <w:szCs w:val="24"/>
+        </w:rPr>
+        <w:t xml:space="preserve">current </w:t>
+      </w:r>
+      <w:r>
+        <w:rPr>
+          <w:rFonts w:ascii="Times New Roman" w:eastAsia="Times New Roman" w:hAnsi="Times New Roman" w:cs="Times New Roman"/>
+          <w:sz w:val="24"/>
+          <w:szCs w:val="24"/>
+        </w:rPr>
+        <w:t xml:space="preserve">quantities, </w:t>
+      </w:r>
+      <w:r>
+        <w:rPr>
+          <w:rFonts w:ascii="Times New Roman" w:eastAsia="Times New Roman" w:hAnsi="Times New Roman" w:cs="Times New Roman"/>
+          <w:sz w:val="24"/>
+          <w:szCs w:val="24"/>
+        </w:rPr>
+        <w:t>the quantity that triggers an alert</w:t>
+      </w:r>
+      <w:r>
+        <w:rPr>
+          <w:rFonts w:ascii="Times New Roman" w:eastAsia="Times New Roman" w:hAnsi="Times New Roman" w:cs="Times New Roman"/>
+          <w:sz w:val="24"/>
+          <w:szCs w:val="24"/>
+        </w:rPr>
+        <w:t xml:space="preserve"> and the </w:t>
+      </w:r>
+      <w:r>
+        <w:rPr>
+          <w:rFonts w:ascii="Times New Roman" w:eastAsia="Times New Roman" w:hAnsi="Times New Roman" w:cs="Times New Roman"/>
+          <w:sz w:val="24"/>
+          <w:szCs w:val="24"/>
+        </w:rPr>
+        <w:t>automatic ordering process</w:t>
+      </w:r>
+      <w:r>
+        <w:rPr>
+          <w:rFonts w:ascii="Times New Roman" w:eastAsia="Times New Roman" w:hAnsi="Times New Roman" w:cs="Times New Roman"/>
+          <w:sz w:val="24"/>
+          <w:szCs w:val="24"/>
+        </w:rPr>
+        <w:t>,</w:t>
+      </w:r>
+      <w:r>
+        <w:rPr>
+          <w:rFonts w:ascii="Times New Roman" w:eastAsia="Times New Roman" w:hAnsi="Times New Roman" w:cs="Times New Roman"/>
+          <w:sz w:val="24"/>
+          <w:szCs w:val="24"/>
+        </w:rPr>
+        <w:t xml:space="preserve"> </w:t>
+      </w:r>
+      <w:r>
+        <w:rPr>
+          <w:rFonts w:ascii="Times New Roman" w:eastAsia="Times New Roman" w:hAnsi="Times New Roman" w:cs="Times New Roman"/>
+          <w:sz w:val="24"/>
+          <w:szCs w:val="24"/>
+        </w:rPr>
+        <w:t>and the maximum quantity</w:t>
+      </w:r>
+      <w:r>
+        <w:rPr>
+          <w:rFonts w:ascii="Times New Roman" w:eastAsia="Times New Roman" w:hAnsi="Times New Roman" w:cs="Times New Roman"/>
+          <w:sz w:val="24"/>
+          <w:szCs w:val="24"/>
+        </w:rPr>
+        <w:t xml:space="preserve"> for each item</w:t>
+      </w:r>
+      <w:r>
+        <w:rPr>
+          <w:rFonts w:ascii="Times New Roman" w:eastAsia="Times New Roman" w:hAnsi="Times New Roman" w:cs="Times New Roman"/>
+          <w:sz w:val="24"/>
+          <w:szCs w:val="24"/>
+        </w:rPr>
+        <w:t xml:space="preserve"> </w:t>
+      </w:r>
+      <w:r>
+        <w:rPr>
+          <w:rFonts w:ascii="Times New Roman" w:eastAsia="Times New Roman" w:hAnsi="Times New Roman" w:cs="Times New Roman"/>
+          <w:sz w:val="24"/>
+          <w:szCs w:val="24"/>
+        </w:rPr>
+        <w:t xml:space="preserve"> </w:t>
+      </w:r>
+    </w:p>
+    <w:p>
+      <w:pPr>
+        <w:pStyle w:val="ListParagraph"/>
+        <w:numPr>
+          <w:ilvl w:val="2"/>
+          <w:numId w:val="5"/>
+        </w:numPr>
+        <w:rPr>
+          <w:rFonts w:ascii="Times New Roman" w:eastAsia="Times New Roman" w:hAnsi="Times New Roman" w:cs="Times New Roman"/>
+          <w:sz w:val="24"/>
+          <w:szCs w:val="24"/>
+        </w:rPr>
+      </w:pPr>
+      <w:r>
+        <w:rPr>
+          <w:rFonts w:ascii="Times New Roman" w:eastAsia="Times New Roman" w:hAnsi="Times New Roman" w:cs="Times New Roman"/>
+          <w:sz w:val="24"/>
+          <w:szCs w:val="24"/>
+        </w:rPr>
+        <w:t>Add</w:t>
+      </w:r>
+      <w:r>
+        <w:rPr>
+          <w:rFonts w:ascii="Times New Roman" w:eastAsia="Times New Roman" w:hAnsi="Times New Roman" w:cs="Times New Roman"/>
+          <w:sz w:val="24"/>
+          <w:szCs w:val="24"/>
+        </w:rPr>
+        <w:t>ing</w:t>
+      </w:r>
+      <w:r>
+        <w:rPr>
+          <w:rFonts w:ascii="Times New Roman" w:eastAsia="Times New Roman" w:hAnsi="Times New Roman" w:cs="Times New Roman"/>
+          <w:sz w:val="24"/>
+          <w:szCs w:val="24"/>
+        </w:rPr>
+        <w:t xml:space="preserve"> an alert that notifies the vendor when </w:t>
+      </w:r>
+      <w:r>
+        <w:rPr>
+          <w:rFonts w:ascii="Times New Roman" w:eastAsia="Times New Roman" w:hAnsi="Times New Roman" w:cs="Times New Roman"/>
+          <w:sz w:val="24"/>
+          <w:szCs w:val="24"/>
+        </w:rPr>
+        <w:t>items are running low</w:t>
+      </w:r>
+    </w:p>
+    <w:p>
+      <w:pPr>
+        <w:pStyle w:val="ListParagraph"/>
+        <w:numPr>
+          <w:ilvl w:val="2"/>
+          <w:numId w:val="5"/>
+        </w:numPr>
+        <w:rPr>
+          <w:rFonts w:ascii="Times New Roman" w:eastAsia="Times New Roman" w:hAnsi="Times New Roman" w:cs="Times New Roman"/>
+          <w:sz w:val="24"/>
+          <w:szCs w:val="24"/>
+        </w:rPr>
+      </w:pPr>
+      <w:r>
+        <w:rPr>
+          <w:rFonts w:ascii="Times New Roman" w:eastAsia="Times New Roman" w:hAnsi="Times New Roman" w:cs="Times New Roman"/>
+          <w:sz w:val="24"/>
+          <w:szCs w:val="24"/>
+        </w:rPr>
+        <w:t>Automat</w:t>
+      </w:r>
+      <w:r>
+        <w:rPr>
+          <w:rFonts w:ascii="Times New Roman" w:eastAsia="Times New Roman" w:hAnsi="Times New Roman" w:cs="Times New Roman"/>
+          <w:sz w:val="24"/>
+          <w:szCs w:val="24"/>
+        </w:rPr>
+        <w:t>ing</w:t>
+      </w:r>
+      <w:r>
+        <w:rPr>
+          <w:rFonts w:ascii="Times New Roman" w:eastAsia="Times New Roman" w:hAnsi="Times New Roman" w:cs="Times New Roman"/>
+          <w:sz w:val="24"/>
+          <w:szCs w:val="24"/>
+        </w:rPr>
+        <w:t xml:space="preserve"> ordering items</w:t>
+      </w:r>
+      <w:r>
+        <w:rPr>
+          <w:rFonts w:ascii="Times New Roman" w:eastAsia="Times New Roman" w:hAnsi="Times New Roman" w:cs="Times New Roman"/>
+          <w:sz w:val="24"/>
+          <w:szCs w:val="24"/>
+        </w:rPr>
+        <w:t xml:space="preserve"> when they fall below a certain amount</w:t>
+      </w:r>
+    </w:p>
+    <w:p>
+      <w:pPr>
+        <w:pStyle w:val="ListParagraph"/>
+        <w:numPr>
+          <w:ilvl w:val="2"/>
+          <w:numId w:val="5"/>
+        </w:numPr>
+        <w:rPr>
+          <w:rFonts w:ascii="Times New Roman" w:eastAsia="Times New Roman" w:hAnsi="Times New Roman" w:cs="Times New Roman"/>
+          <w:sz w:val="24"/>
+          <w:szCs w:val="24"/>
+        </w:rPr>
+      </w:pPr>
+      <w:r>
+        <w:rPr>
+          <w:rFonts w:ascii="Times New Roman" w:eastAsia="Times New Roman" w:hAnsi="Times New Roman" w:cs="Times New Roman"/>
+          <w:sz w:val="24"/>
+          <w:szCs w:val="24"/>
+        </w:rPr>
+        <w:t>Connect</w:t>
+      </w:r>
+      <w:r>
+        <w:rPr>
+          <w:rFonts w:ascii="Times New Roman" w:eastAsia="Times New Roman" w:hAnsi="Times New Roman" w:cs="Times New Roman"/>
+          <w:sz w:val="24"/>
+          <w:szCs w:val="24"/>
+        </w:rPr>
+        <w:t>ing</w:t>
+      </w:r>
+      <w:r>
+        <w:rPr>
+          <w:rFonts w:ascii="Times New Roman" w:eastAsia="Times New Roman" w:hAnsi="Times New Roman" w:cs="Times New Roman"/>
+          <w:sz w:val="24"/>
+          <w:szCs w:val="24"/>
+        </w:rPr>
+        <w:t xml:space="preserve"> </w:t>
+      </w:r>
+      <w:r>
+        <w:rPr>
+          <w:rFonts w:ascii="Times New Roman" w:eastAsia="Times New Roman" w:hAnsi="Times New Roman" w:cs="Times New Roman"/>
+          <w:sz w:val="24"/>
+          <w:szCs w:val="24"/>
+        </w:rPr>
+        <w:t>hot dog purchases to inventory management</w:t>
       </w:r>
     </w:p>
     <w:p>
@@ -2493,7 +3100,6 @@
           <w:szCs w:val="24"/>
           <w:u w:val="single"/>
         </w:rPr>
-        <w:lastRenderedPageBreak/>
         <w:t xml:space="preserve">Milestone </w:t>
       </w:r>
       <w:r>
@@ -2505,15 +3111,70 @@
           <w:szCs w:val="24"/>
           <w:u w:val="single"/>
         </w:rPr>
-        <w:t>7:</w:t>
-      </w:r>
-      <w:r>
-        <w:rPr>
-          <w:rFonts w:ascii="Times New Roman" w:hAnsi="Times New Roman" w:cs="Times New Roman"/>
-          <w:sz w:val="24"/>
-          <w:szCs w:val="24"/>
-        </w:rPr>
-        <w:t xml:space="preserve"> Complete filtering feature that displays result</w:t>
+        <w:t>7</w:t>
+      </w:r>
+      <w:r>
+        <w:rPr>
+          <w:rFonts w:ascii="Times New Roman" w:hAnsi="Times New Roman" w:cs="Times New Roman"/>
+          <w:b/>
+          <w:bCs/>
+          <w:sz w:val="24"/>
+          <w:szCs w:val="24"/>
+          <w:u w:val="single"/>
+        </w:rPr>
+        <w:t>:</w:t>
+      </w:r>
+      <w:r>
+        <w:rPr>
+          <w:rFonts w:ascii="Times New Roman" w:hAnsi="Times New Roman" w:cs="Times New Roman"/>
+          <w:b/>
+          <w:bCs/>
+          <w:i/>
+          <w:iCs/>
+          <w:sz w:val="24"/>
+          <w:szCs w:val="24"/>
+          <w:u w:val="single"/>
+        </w:rPr>
+        <w:t xml:space="preserve"> Complete</w:t>
+      </w:r>
+      <w:r>
+        <w:rPr>
+          <w:rFonts w:ascii="Times New Roman" w:hAnsi="Times New Roman" w:cs="Times New Roman"/>
+          <w:b/>
+          <w:bCs/>
+          <w:i/>
+          <w:iCs/>
+          <w:sz w:val="24"/>
+          <w:szCs w:val="24"/>
+          <w:u w:val="single"/>
+        </w:rPr>
+        <w:t xml:space="preserve"> Menu </w:t>
+      </w:r>
+      <w:r>
+        <w:rPr>
+          <w:rFonts w:ascii="Times New Roman" w:hAnsi="Times New Roman" w:cs="Times New Roman"/>
+          <w:b/>
+          <w:bCs/>
+          <w:i/>
+          <w:iCs/>
+          <w:sz w:val="24"/>
+          <w:szCs w:val="24"/>
+          <w:u w:val="single"/>
+        </w:rPr>
+        <w:t>Filtering Feature</w:t>
+      </w:r>
+      <w:r>
+        <w:rPr>
+          <w:rFonts w:ascii="Times New Roman" w:hAnsi="Times New Roman" w:cs="Times New Roman"/>
+          <w:b/>
+          <w:bCs/>
+          <w:i/>
+          <w:iCs/>
+          <w:sz w:val="24"/>
+          <w:szCs w:val="24"/>
+          <w:u w:val="single"/>
+        </w:rPr>
+        <w:t xml:space="preserve"> </w:t>
       </w:r>
     </w:p>
     <w:p>
@@ -2532,7 +3193,47 @@
           <w:sz w:val="24"/>
           <w:szCs w:val="24"/>
         </w:rPr>
-        <w:t>Date: TBD</w:t>
+        <w:t xml:space="preserve">Date: </w:t>
+      </w:r>
+      <w:r>
+        <w:rPr>
+          <w:rFonts w:ascii="Times New Roman" w:eastAsia="Times New Roman" w:hAnsi="Times New Roman" w:cs="Times New Roman"/>
+          <w:sz w:val="24"/>
+          <w:szCs w:val="24"/>
+        </w:rPr>
+        <w:t>3/</w:t>
+      </w:r>
+      <w:r>
+        <w:rPr>
+          <w:rFonts w:ascii="Times New Roman" w:eastAsia="Times New Roman" w:hAnsi="Times New Roman" w:cs="Times New Roman"/>
+          <w:sz w:val="24"/>
+          <w:szCs w:val="24"/>
+        </w:rPr>
+        <w:t>21</w:t>
+      </w:r>
+      <w:r>
+        <w:rPr>
+          <w:rFonts w:ascii="Times New Roman" w:eastAsia="Times New Roman" w:hAnsi="Times New Roman" w:cs="Times New Roman"/>
+          <w:sz w:val="24"/>
+          <w:szCs w:val="24"/>
+        </w:rPr>
+        <w:t>/2022 – 4/</w:t>
+      </w:r>
+      <w:r>
+        <w:rPr>
+          <w:rFonts w:ascii="Times New Roman" w:eastAsia="Times New Roman" w:hAnsi="Times New Roman" w:cs="Times New Roman"/>
+          <w:sz w:val="24"/>
+          <w:szCs w:val="24"/>
+        </w:rPr>
+        <w:t>21</w:t>
+      </w:r>
+      <w:r>
+        <w:rPr>
+          <w:rFonts w:ascii="Times New Roman" w:eastAsia="Times New Roman" w:hAnsi="Times New Roman" w:cs="Times New Roman"/>
+          <w:sz w:val="24"/>
+          <w:szCs w:val="24"/>
+        </w:rPr>
+        <w:t>/2022</w:t>
       </w:r>
     </w:p>
     <w:p>
@@ -2551,7 +3252,85 @@
           <w:sz w:val="24"/>
           <w:szCs w:val="24"/>
         </w:rPr>
-        <w:t>Tasks: TBD</w:t>
+        <w:t xml:space="preserve">Tasks: </w:t>
+      </w:r>
+    </w:p>
+    <w:p>
+      <w:pPr>
+        <w:pStyle w:val="ListParagraph"/>
+        <w:numPr>
+          <w:ilvl w:val="2"/>
+          <w:numId w:val="5"/>
+        </w:numPr>
+        <w:rPr>
+          <w:rFonts w:ascii="Times New Roman" w:eastAsia="Times New Roman" w:hAnsi="Times New Roman" w:cs="Times New Roman"/>
+          <w:sz w:val="24"/>
+          <w:szCs w:val="24"/>
+        </w:rPr>
+      </w:pPr>
+      <w:r>
+        <w:rPr>
+          <w:rFonts w:ascii="Times New Roman" w:eastAsia="Times New Roman" w:hAnsi="Times New Roman" w:cs="Times New Roman"/>
+          <w:sz w:val="24"/>
+          <w:szCs w:val="24"/>
+        </w:rPr>
+        <w:t>Creat</w:t>
+      </w:r>
+      <w:r>
+        <w:rPr>
+          <w:rFonts w:ascii="Times New Roman" w:eastAsia="Times New Roman" w:hAnsi="Times New Roman" w:cs="Times New Roman"/>
+          <w:sz w:val="24"/>
+          <w:szCs w:val="24"/>
+        </w:rPr>
+        <w:t>ing</w:t>
+      </w:r>
+      <w:r>
+        <w:rPr>
+          <w:rFonts w:ascii="Times New Roman" w:eastAsia="Times New Roman" w:hAnsi="Times New Roman" w:cs="Times New Roman"/>
+          <w:sz w:val="24"/>
+          <w:szCs w:val="24"/>
+        </w:rPr>
+        <w:t xml:space="preserve"> a </w:t>
+      </w:r>
+      <w:r>
+        <w:rPr>
+          <w:rFonts w:ascii="Times New Roman" w:eastAsia="Times New Roman" w:hAnsi="Times New Roman" w:cs="Times New Roman"/>
+          <w:sz w:val="24"/>
+          <w:szCs w:val="24"/>
+        </w:rPr>
+        <w:t xml:space="preserve">filter </w:t>
+      </w:r>
+      <w:r>
+        <w:rPr>
+          <w:rFonts w:ascii="Times New Roman" w:eastAsia="Times New Roman" w:hAnsi="Times New Roman" w:cs="Times New Roman"/>
+          <w:sz w:val="24"/>
+          <w:szCs w:val="24"/>
+        </w:rPr>
+        <w:t>tha</w:t>
+      </w:r>
+      <w:r>
+        <w:rPr>
+          <w:rFonts w:ascii="Times New Roman" w:eastAsia="Times New Roman" w:hAnsi="Times New Roman" w:cs="Times New Roman"/>
+          <w:sz w:val="24"/>
+          <w:szCs w:val="24"/>
+        </w:rPr>
+        <w:t xml:space="preserve">t searches </w:t>
+      </w:r>
+      <w:r>
+        <w:rPr>
+          <w:rFonts w:ascii="Times New Roman" w:eastAsia="Times New Roman" w:hAnsi="Times New Roman" w:cs="Times New Roman"/>
+          <w:sz w:val="24"/>
+          <w:szCs w:val="24"/>
+        </w:rPr>
+        <w:t>the menu based on ingredients that the customer would like to include or exclude, and display the results</w:t>
+      </w:r>
+      <w:r>
+        <w:rPr>
+          <w:rFonts w:ascii="Times New Roman" w:eastAsia="Times New Roman" w:hAnsi="Times New Roman" w:cs="Times New Roman"/>
+          <w:sz w:val="24"/>
+          <w:szCs w:val="24"/>
+        </w:rPr>
+        <w:t xml:space="preserve"> </w:t>
       </w:r>
     </w:p>
     <w:p>
@@ -2606,7 +3385,7 @@
           <w:sz w:val="24"/>
           <w:szCs w:val="24"/>
         </w:rPr>
-        <w:t xml:space="preserve">ase </w:t>
+        <w:t>ase</w:t>
       </w:r>
       <w:r>
         <w:rPr>
@@ -2616,7 +3395,7 @@
           <w:sz w:val="24"/>
           <w:szCs w:val="24"/>
         </w:rPr>
-        <w:t>a</w:t>
+        <w:t>s</w:t>
       </w:r>
       <w:r>
         <w:rPr>
@@ -2626,7 +3405,7 @@
           <w:sz w:val="24"/>
           <w:szCs w:val="24"/>
         </w:rPr>
-        <w:t xml:space="preserve">nd </w:t>
+        <w:t xml:space="preserve"> </w:t>
       </w:r>
       <w:r>
         <w:rPr>
@@ -2636,7 +3415,7 @@
           <w:sz w:val="24"/>
           <w:szCs w:val="24"/>
         </w:rPr>
-        <w:t>U</w:t>
+        <w:t>a</w:t>
       </w:r>
       <w:r>
         <w:rPr>
@@ -2646,6 +3425,26 @@
           <w:sz w:val="24"/>
           <w:szCs w:val="24"/>
         </w:rPr>
+        <w:t xml:space="preserve">nd </w:t>
+      </w:r>
+      <w:r>
+        <w:rPr>
+          <w:rFonts w:ascii="Times New Roman" w:eastAsia="Times New Roman" w:hAnsi="Times New Roman" w:cs="Times New Roman"/>
+          <w:b/>
+          <w:bCs/>
+          <w:sz w:val="24"/>
+          <w:szCs w:val="24"/>
+        </w:rPr>
+        <w:t>U</w:t>
+      </w:r>
+      <w:r>
+        <w:rPr>
+          <w:rFonts w:ascii="Times New Roman" w:eastAsia="Times New Roman" w:hAnsi="Times New Roman" w:cs="Times New Roman"/>
+          <w:b/>
+          <w:bCs/>
+          <w:sz w:val="24"/>
+          <w:szCs w:val="24"/>
+        </w:rPr>
         <w:t>ser Stories</w:t>
       </w:r>
       <w:r>
@@ -2657,260 +3456,6 @@
         <w:t>:</w:t>
       </w:r>
     </w:p>
-    <w:tbl>
-      <w:tblPr>
-        <w:tblStyle w:val="TableGrid"/>
-        <w:tblW w:w="0" w:type="auto"/>
-        <w:tblInd w:w="720" w:type="dxa"/>
-        <w:tblLook w:val="04A0" w:firstRow="1" w:lastRow="0" w:firstColumn="1" w:lastColumn="0" w:noHBand="0" w:noVBand="1"/>
-      </w:tblPr>
-      <w:tblGrid>
-        <w:gridCol w:w="4291"/>
-        <w:gridCol w:w="4339"/>
-      </w:tblGrid>
-      <w:tr>
-        <w:tc>
-          <w:tcPr>
-            <w:tcW w:w="4675" w:type="dxa"/>
-          </w:tcPr>
-          <w:p>
-            <w:pPr>
-              <w:pStyle w:val="ListParagraph"/>
-              <w:ind w:left="0"/>
-              <w:rPr>
-                <w:rFonts w:ascii="Times New Roman" w:eastAsia="Times New Roman" w:hAnsi="Times New Roman" w:cs="Times New Roman"/>
-                <w:sz w:val="24"/>
-                <w:szCs w:val="24"/>
-              </w:rPr>
-            </w:pPr>
-            <w:r>
-              <w:rPr>
-                <w:rFonts w:ascii="Times New Roman" w:eastAsia="Times New Roman" w:hAnsi="Times New Roman" w:cs="Times New Roman"/>
-                <w:sz w:val="24"/>
-                <w:szCs w:val="24"/>
-              </w:rPr>
-              <w:t>Use Case 1</w:t>
-            </w:r>
-          </w:p>
-        </w:tc>
-        <w:tc>
-          <w:tcPr>
-            <w:tcW w:w="4675" w:type="dxa"/>
-          </w:tcPr>
-          <w:p>
-            <w:pPr>
-              <w:pStyle w:val="ListParagraph"/>
-              <w:ind w:left="0"/>
-              <w:rPr>
-                <w:rFonts w:ascii="Times New Roman" w:eastAsia="Times New Roman" w:hAnsi="Times New Roman" w:cs="Times New Roman"/>
-                <w:sz w:val="24"/>
-                <w:szCs w:val="24"/>
-              </w:rPr>
-            </w:pPr>
-            <w:r>
-              <w:rPr>
-                <w:rFonts w:ascii="Times New Roman" w:eastAsia="Times New Roman" w:hAnsi="Times New Roman" w:cs="Times New Roman"/>
-                <w:sz w:val="24"/>
-                <w:szCs w:val="24"/>
-              </w:rPr>
-              <w:t xml:space="preserve">Take </w:t>
-            </w:r>
-            <w:r>
-              <w:rPr>
-                <w:rFonts w:ascii="Times New Roman" w:eastAsia="Times New Roman" w:hAnsi="Times New Roman" w:cs="Times New Roman"/>
-                <w:sz w:val="24"/>
-                <w:szCs w:val="24"/>
-              </w:rPr>
-              <w:t xml:space="preserve">a </w:t>
-            </w:r>
-            <w:r>
-              <w:rPr>
-                <w:rFonts w:ascii="Times New Roman" w:eastAsia="Times New Roman" w:hAnsi="Times New Roman" w:cs="Times New Roman"/>
-                <w:sz w:val="24"/>
-                <w:szCs w:val="24"/>
-              </w:rPr>
-              <w:t>custom hot dog order</w:t>
-            </w:r>
-          </w:p>
-        </w:tc>
-      </w:tr>
-      <w:tr>
-        <w:tc>
-          <w:tcPr>
-            <w:tcW w:w="4675" w:type="dxa"/>
-          </w:tcPr>
-          <w:p>
-            <w:pPr>
-              <w:pStyle w:val="ListParagraph"/>
-              <w:ind w:left="0"/>
-              <w:rPr>
-                <w:rFonts w:ascii="Times New Roman" w:eastAsia="Times New Roman" w:hAnsi="Times New Roman" w:cs="Times New Roman"/>
-                <w:sz w:val="24"/>
-                <w:szCs w:val="24"/>
-              </w:rPr>
-            </w:pPr>
-            <w:r>
-              <w:rPr>
-                <w:rFonts w:ascii="Times New Roman" w:eastAsia="Times New Roman" w:hAnsi="Times New Roman" w:cs="Times New Roman"/>
-                <w:sz w:val="24"/>
-                <w:szCs w:val="24"/>
-              </w:rPr>
-              <w:t>Actor</w:t>
-            </w:r>
-          </w:p>
-        </w:tc>
-        <w:tc>
-          <w:tcPr>
-            <w:tcW w:w="4675" w:type="dxa"/>
-          </w:tcPr>
-          <w:p>
-            <w:pPr>
-              <w:pStyle w:val="ListParagraph"/>
-              <w:ind w:left="0"/>
-              <w:rPr>
-                <w:rFonts w:ascii="Times New Roman" w:eastAsia="Times New Roman" w:hAnsi="Times New Roman" w:cs="Times New Roman"/>
-                <w:sz w:val="24"/>
-                <w:szCs w:val="24"/>
-              </w:rPr>
-            </w:pPr>
-            <w:r>
-              <w:rPr>
-                <w:rFonts w:ascii="Times New Roman" w:eastAsia="Times New Roman" w:hAnsi="Times New Roman" w:cs="Times New Roman"/>
-                <w:sz w:val="24"/>
-                <w:szCs w:val="24"/>
-              </w:rPr>
-              <w:t>Hot dog vendor</w:t>
-            </w:r>
-          </w:p>
-        </w:tc>
-      </w:tr>
-      <w:tr>
-        <w:tc>
-          <w:tcPr>
-            <w:tcW w:w="4675" w:type="dxa"/>
-          </w:tcPr>
-          <w:p>
-            <w:pPr>
-              <w:pStyle w:val="ListParagraph"/>
-              <w:ind w:left="0"/>
-              <w:rPr>
-                <w:rFonts w:ascii="Times New Roman" w:eastAsia="Times New Roman" w:hAnsi="Times New Roman" w:cs="Times New Roman"/>
-                <w:sz w:val="24"/>
-                <w:szCs w:val="24"/>
-              </w:rPr>
-            </w:pPr>
-            <w:r>
-              <w:rPr>
-                <w:rFonts w:ascii="Times New Roman" w:eastAsia="Times New Roman" w:hAnsi="Times New Roman" w:cs="Times New Roman"/>
-                <w:sz w:val="24"/>
-                <w:szCs w:val="24"/>
-              </w:rPr>
-              <w:t>Basic Flow</w:t>
-            </w:r>
-          </w:p>
-        </w:tc>
-        <w:tc>
-          <w:tcPr>
-            <w:tcW w:w="4675" w:type="dxa"/>
-          </w:tcPr>
-          <w:p>
-            <w:pPr>
-              <w:pStyle w:val="ListParagraph"/>
-              <w:ind w:left="0"/>
-              <w:rPr>
-                <w:rFonts w:ascii="Times New Roman" w:eastAsia="Times New Roman" w:hAnsi="Times New Roman" w:cs="Times New Roman"/>
-                <w:sz w:val="24"/>
-                <w:szCs w:val="24"/>
-              </w:rPr>
-            </w:pPr>
-            <w:r>
-              <w:rPr>
-                <w:rFonts w:ascii="Times New Roman" w:eastAsia="Times New Roman" w:hAnsi="Times New Roman" w:cs="Times New Roman"/>
-                <w:sz w:val="24"/>
-                <w:szCs w:val="24"/>
-              </w:rPr>
-              <w:t xml:space="preserve">A customer asks for a chili dog with no onions. </w:t>
-            </w:r>
-          </w:p>
-          <w:p>
-            <w:pPr>
-              <w:pStyle w:val="ListParagraph"/>
-              <w:ind w:left="0"/>
-              <w:rPr>
-                <w:rFonts w:ascii="Times New Roman" w:eastAsia="Times New Roman" w:hAnsi="Times New Roman" w:cs="Times New Roman"/>
-                <w:sz w:val="24"/>
-                <w:szCs w:val="24"/>
-              </w:rPr>
-            </w:pPr>
-            <w:r>
-              <w:rPr>
-                <w:rFonts w:ascii="Times New Roman" w:eastAsia="Times New Roman" w:hAnsi="Times New Roman" w:cs="Times New Roman"/>
-                <w:sz w:val="24"/>
-                <w:szCs w:val="24"/>
-              </w:rPr>
-              <w:t xml:space="preserve">The vendor selects the chili dog. </w:t>
-            </w:r>
-          </w:p>
-          <w:p>
-            <w:pPr>
-              <w:pStyle w:val="ListParagraph"/>
-              <w:ind w:left="0"/>
-              <w:rPr>
-                <w:rFonts w:ascii="Times New Roman" w:eastAsia="Times New Roman" w:hAnsi="Times New Roman" w:cs="Times New Roman"/>
-                <w:sz w:val="24"/>
-                <w:szCs w:val="24"/>
-              </w:rPr>
-            </w:pPr>
-            <w:r>
-              <w:rPr>
-                <w:rFonts w:ascii="Times New Roman" w:eastAsia="Times New Roman" w:hAnsi="Times New Roman" w:cs="Times New Roman"/>
-                <w:sz w:val="24"/>
-                <w:szCs w:val="24"/>
-              </w:rPr>
-              <w:t xml:space="preserve">The vendor selects an option like “-“ and then “onions” to indicate that the customer wants everything but onions on their chili dog. </w:t>
-            </w:r>
-          </w:p>
-          <w:p>
-            <w:pPr>
-              <w:pStyle w:val="ListParagraph"/>
-              <w:ind w:left="0"/>
-              <w:rPr>
-                <w:rFonts w:ascii="Times New Roman" w:eastAsia="Times New Roman" w:hAnsi="Times New Roman" w:cs="Times New Roman"/>
-                <w:sz w:val="24"/>
-                <w:szCs w:val="24"/>
-              </w:rPr>
-            </w:pPr>
-            <w:r>
-              <w:rPr>
-                <w:rFonts w:ascii="Times New Roman" w:eastAsia="Times New Roman" w:hAnsi="Times New Roman" w:cs="Times New Roman"/>
-                <w:sz w:val="24"/>
-                <w:szCs w:val="24"/>
-              </w:rPr>
-              <w:t>The “- onions” or “no onions” note appears on the order and the onion-less chili dog is made</w:t>
-            </w:r>
-            <w:r>
-              <w:rPr>
-                <w:rFonts w:ascii="Times New Roman" w:eastAsia="Times New Roman" w:hAnsi="Times New Roman" w:cs="Times New Roman"/>
-                <w:sz w:val="24"/>
-                <w:szCs w:val="24"/>
-              </w:rPr>
-              <w:t>.</w:t>
-            </w:r>
-          </w:p>
-          <w:p>
-            <w:pPr>
-              <w:pStyle w:val="ListParagraph"/>
-              <w:ind w:left="0"/>
-              <w:rPr>
-                <w:rFonts w:ascii="Times New Roman" w:eastAsia="Times New Roman" w:hAnsi="Times New Roman" w:cs="Times New Roman"/>
-                <w:sz w:val="24"/>
-                <w:szCs w:val="24"/>
-              </w:rPr>
-            </w:pPr>
-          </w:p>
-        </w:tc>
-      </w:tr>
-    </w:tbl>
     <w:p>
       <w:pPr>
         <w:pStyle w:val="ListParagraph"/>
@@ -2921,556 +3466,13 @@
           <w:szCs w:val="24"/>
         </w:rPr>
       </w:pPr>
-    </w:p>
-    <w:tbl>
-      <w:tblPr>
-        <w:tblStyle w:val="TableGrid"/>
-        <w:tblW w:w="0" w:type="auto"/>
-        <w:tblInd w:w="720" w:type="dxa"/>
-        <w:tblLook w:val="04A0" w:firstRow="1" w:lastRow="0" w:firstColumn="1" w:lastColumn="0" w:noHBand="0" w:noVBand="1"/>
-      </w:tblPr>
-      <w:tblGrid>
-        <w:gridCol w:w="4285"/>
-        <w:gridCol w:w="4345"/>
-      </w:tblGrid>
-      <w:tr>
-        <w:tc>
-          <w:tcPr>
-            <w:tcW w:w="4675" w:type="dxa"/>
-          </w:tcPr>
-          <w:p>
-            <w:pPr>
-              <w:pStyle w:val="ListParagraph"/>
-              <w:ind w:left="0"/>
-              <w:rPr>
-                <w:rFonts w:ascii="Times New Roman" w:eastAsia="Times New Roman" w:hAnsi="Times New Roman" w:cs="Times New Roman"/>
-                <w:sz w:val="24"/>
-                <w:szCs w:val="24"/>
-              </w:rPr>
-            </w:pPr>
-            <w:r>
-              <w:rPr>
-                <w:rFonts w:ascii="Times New Roman" w:eastAsia="Times New Roman" w:hAnsi="Times New Roman" w:cs="Times New Roman"/>
-                <w:sz w:val="24"/>
-                <w:szCs w:val="24"/>
-              </w:rPr>
-              <w:t>Use Case 2</w:t>
-            </w:r>
-          </w:p>
-        </w:tc>
-        <w:tc>
-          <w:tcPr>
-            <w:tcW w:w="4675" w:type="dxa"/>
-          </w:tcPr>
-          <w:p>
-            <w:pPr>
-              <w:pStyle w:val="ListParagraph"/>
-              <w:ind w:left="0"/>
-              <w:rPr>
-                <w:rFonts w:ascii="Times New Roman" w:eastAsia="Times New Roman" w:hAnsi="Times New Roman" w:cs="Times New Roman"/>
-                <w:sz w:val="24"/>
-                <w:szCs w:val="24"/>
-              </w:rPr>
-            </w:pPr>
-            <w:r>
-              <w:rPr>
-                <w:rFonts w:ascii="Times New Roman" w:eastAsia="Times New Roman" w:hAnsi="Times New Roman" w:cs="Times New Roman"/>
-                <w:sz w:val="24"/>
-                <w:szCs w:val="24"/>
-              </w:rPr>
-              <w:t>Take an order that lowers the quantity of an ingredient to less than optimal amount</w:t>
-            </w:r>
-          </w:p>
-        </w:tc>
-      </w:tr>
-      <w:tr>
-        <w:tc>
-          <w:tcPr>
-            <w:tcW w:w="4675" w:type="dxa"/>
-          </w:tcPr>
-          <w:p>
-            <w:pPr>
-              <w:pStyle w:val="ListParagraph"/>
-              <w:ind w:left="0"/>
-              <w:rPr>
-                <w:rFonts w:ascii="Times New Roman" w:eastAsia="Times New Roman" w:hAnsi="Times New Roman" w:cs="Times New Roman"/>
-                <w:sz w:val="24"/>
-                <w:szCs w:val="24"/>
-              </w:rPr>
-            </w:pPr>
-            <w:r>
-              <w:rPr>
-                <w:rFonts w:ascii="Times New Roman" w:eastAsia="Times New Roman" w:hAnsi="Times New Roman" w:cs="Times New Roman"/>
-                <w:sz w:val="24"/>
-                <w:szCs w:val="24"/>
-              </w:rPr>
-              <w:t>Actor</w:t>
-            </w:r>
-          </w:p>
-        </w:tc>
-        <w:tc>
-          <w:tcPr>
-            <w:tcW w:w="4675" w:type="dxa"/>
-          </w:tcPr>
-          <w:p>
-            <w:pPr>
-              <w:pStyle w:val="ListParagraph"/>
-              <w:ind w:left="0"/>
-              <w:rPr>
-                <w:rFonts w:ascii="Times New Roman" w:eastAsia="Times New Roman" w:hAnsi="Times New Roman" w:cs="Times New Roman"/>
-                <w:sz w:val="24"/>
-                <w:szCs w:val="24"/>
-              </w:rPr>
-            </w:pPr>
-            <w:r>
-              <w:rPr>
-                <w:rFonts w:ascii="Times New Roman" w:eastAsia="Times New Roman" w:hAnsi="Times New Roman" w:cs="Times New Roman"/>
-                <w:sz w:val="24"/>
-                <w:szCs w:val="24"/>
-              </w:rPr>
-              <w:t>Hot dog vendor</w:t>
-            </w:r>
-          </w:p>
-        </w:tc>
-      </w:tr>
-      <w:tr>
-        <w:tc>
-          <w:tcPr>
-            <w:tcW w:w="4675" w:type="dxa"/>
-          </w:tcPr>
-          <w:p>
-            <w:pPr>
-              <w:pStyle w:val="ListParagraph"/>
-              <w:ind w:left="0"/>
-              <w:rPr>
-                <w:rFonts w:ascii="Times New Roman" w:eastAsia="Times New Roman" w:hAnsi="Times New Roman" w:cs="Times New Roman"/>
-                <w:sz w:val="24"/>
-                <w:szCs w:val="24"/>
-              </w:rPr>
-            </w:pPr>
-            <w:r>
-              <w:rPr>
-                <w:rFonts w:ascii="Times New Roman" w:eastAsia="Times New Roman" w:hAnsi="Times New Roman" w:cs="Times New Roman"/>
-                <w:sz w:val="24"/>
-                <w:szCs w:val="24"/>
-              </w:rPr>
-              <w:t>Basic Flow</w:t>
-            </w:r>
-          </w:p>
-        </w:tc>
-        <w:tc>
-          <w:tcPr>
-            <w:tcW w:w="4675" w:type="dxa"/>
-          </w:tcPr>
-          <w:p>
-            <w:pPr>
-              <w:pStyle w:val="ListParagraph"/>
-              <w:ind w:left="0"/>
-              <w:rPr>
-                <w:rFonts w:ascii="Times New Roman" w:eastAsia="Times New Roman" w:hAnsi="Times New Roman" w:cs="Times New Roman"/>
-                <w:sz w:val="24"/>
-                <w:szCs w:val="24"/>
-              </w:rPr>
-            </w:pPr>
-            <w:r>
-              <w:rPr>
-                <w:rFonts w:ascii="Times New Roman" w:eastAsia="Times New Roman" w:hAnsi="Times New Roman" w:cs="Times New Roman"/>
-                <w:sz w:val="24"/>
-                <w:szCs w:val="24"/>
-              </w:rPr>
-              <w:t xml:space="preserve">A customer asks for a </w:t>
-            </w:r>
-            <w:r>
-              <w:rPr>
-                <w:rFonts w:ascii="Times New Roman" w:eastAsia="Times New Roman" w:hAnsi="Times New Roman" w:cs="Times New Roman"/>
-                <w:sz w:val="24"/>
-                <w:szCs w:val="24"/>
-              </w:rPr>
-              <w:t xml:space="preserve">hotdog with cheese and ketchup. </w:t>
-            </w:r>
-          </w:p>
-          <w:p>
-            <w:pPr>
-              <w:pStyle w:val="ListParagraph"/>
-              <w:ind w:left="0"/>
-              <w:rPr>
-                <w:rFonts w:ascii="Times New Roman" w:eastAsia="Times New Roman" w:hAnsi="Times New Roman" w:cs="Times New Roman"/>
-                <w:sz w:val="24"/>
-                <w:szCs w:val="24"/>
-              </w:rPr>
-            </w:pPr>
-            <w:r>
-              <w:rPr>
-                <w:rFonts w:ascii="Times New Roman" w:eastAsia="Times New Roman" w:hAnsi="Times New Roman" w:cs="Times New Roman"/>
-                <w:sz w:val="24"/>
-                <w:szCs w:val="24"/>
-              </w:rPr>
-              <w:t xml:space="preserve">After customer pays for the hotdog, -1 is deducted from each ingredient’s quantity. </w:t>
-            </w:r>
-          </w:p>
-          <w:p>
-            <w:pPr>
-              <w:pStyle w:val="ListParagraph"/>
-              <w:ind w:left="0"/>
-              <w:rPr>
-                <w:rFonts w:ascii="Times New Roman" w:eastAsia="Times New Roman" w:hAnsi="Times New Roman" w:cs="Times New Roman"/>
-                <w:sz w:val="24"/>
-                <w:szCs w:val="24"/>
-              </w:rPr>
-            </w:pPr>
-            <w:r>
-              <w:rPr>
-                <w:rFonts w:ascii="Times New Roman" w:eastAsia="Times New Roman" w:hAnsi="Times New Roman" w:cs="Times New Roman"/>
-                <w:sz w:val="24"/>
-                <w:szCs w:val="24"/>
-              </w:rPr>
-              <w:t xml:space="preserve">Now there </w:t>
-            </w:r>
-            <w:r>
-              <w:rPr>
-                <w:rFonts w:ascii="Times New Roman" w:eastAsia="Times New Roman" w:hAnsi="Times New Roman" w:cs="Times New Roman"/>
-                <w:sz w:val="24"/>
-                <w:szCs w:val="24"/>
-              </w:rPr>
-              <w:t>are</w:t>
-            </w:r>
-            <w:r>
-              <w:rPr>
-                <w:rFonts w:ascii="Times New Roman" w:eastAsia="Times New Roman" w:hAnsi="Times New Roman" w:cs="Times New Roman"/>
-                <w:sz w:val="24"/>
-                <w:szCs w:val="24"/>
-              </w:rPr>
-              <w:t xml:space="preserve"> </w:t>
-            </w:r>
-            <w:r>
-              <w:rPr>
-                <w:rFonts w:ascii="Times New Roman" w:eastAsia="Times New Roman" w:hAnsi="Times New Roman" w:cs="Times New Roman"/>
-                <w:sz w:val="24"/>
-                <w:szCs w:val="24"/>
-              </w:rPr>
-              <w:t xml:space="preserve">2 </w:t>
-            </w:r>
-            <w:r>
-              <w:rPr>
-                <w:rFonts w:ascii="Times New Roman" w:eastAsia="Times New Roman" w:hAnsi="Times New Roman" w:cs="Times New Roman"/>
-                <w:sz w:val="24"/>
-                <w:szCs w:val="24"/>
-              </w:rPr>
-              <w:t>bag</w:t>
-            </w:r>
-            <w:r>
-              <w:rPr>
-                <w:rFonts w:ascii="Times New Roman" w:eastAsia="Times New Roman" w:hAnsi="Times New Roman" w:cs="Times New Roman"/>
-                <w:sz w:val="24"/>
-                <w:szCs w:val="24"/>
-              </w:rPr>
-              <w:t>s</w:t>
-            </w:r>
-            <w:r>
-              <w:rPr>
-                <w:rFonts w:ascii="Times New Roman" w:eastAsia="Times New Roman" w:hAnsi="Times New Roman" w:cs="Times New Roman"/>
-                <w:sz w:val="24"/>
-                <w:szCs w:val="24"/>
-              </w:rPr>
-              <w:t xml:space="preserve"> of shredded cheese left, which is the specified threshold for re-ordering cheese. </w:t>
-            </w:r>
-          </w:p>
-          <w:p>
-            <w:pPr>
-              <w:pStyle w:val="ListParagraph"/>
-              <w:ind w:left="0"/>
-              <w:rPr>
-                <w:rFonts w:ascii="Times New Roman" w:eastAsia="Times New Roman" w:hAnsi="Times New Roman" w:cs="Times New Roman"/>
-                <w:sz w:val="24"/>
-                <w:szCs w:val="24"/>
-              </w:rPr>
-            </w:pPr>
-            <w:r>
-              <w:rPr>
-                <w:rFonts w:ascii="Times New Roman" w:eastAsia="Times New Roman" w:hAnsi="Times New Roman" w:cs="Times New Roman"/>
-                <w:sz w:val="24"/>
-                <w:szCs w:val="24"/>
-              </w:rPr>
-              <w:t xml:space="preserve">A notification appears that cheese needs to be put on the order list. </w:t>
-            </w:r>
-          </w:p>
-          <w:p>
-            <w:pPr>
-              <w:pStyle w:val="ListParagraph"/>
-              <w:ind w:left="0"/>
-              <w:rPr>
-                <w:rFonts w:ascii="Times New Roman" w:eastAsia="Times New Roman" w:hAnsi="Times New Roman" w:cs="Times New Roman"/>
-                <w:sz w:val="24"/>
-                <w:szCs w:val="24"/>
-              </w:rPr>
-            </w:pPr>
-            <w:r>
-              <w:rPr>
-                <w:rFonts w:ascii="Times New Roman" w:eastAsia="Times New Roman" w:hAnsi="Times New Roman" w:cs="Times New Roman"/>
-                <w:sz w:val="24"/>
-                <w:szCs w:val="24"/>
-              </w:rPr>
-              <w:t>Once the vendor restocks the cheese, they select an option that resets the quantity.</w:t>
-            </w:r>
-          </w:p>
-        </w:tc>
-      </w:tr>
-    </w:tbl>
-    <w:p>
-      <w:pPr>
-        <w:pStyle w:val="ListParagraph"/>
-        <w:spacing w:after="0"/>
-        <w:rPr>
-          <w:rFonts w:ascii="Times New Roman" w:eastAsia="Times New Roman" w:hAnsi="Times New Roman" w:cs="Times New Roman"/>
-          <w:sz w:val="24"/>
-          <w:szCs w:val="24"/>
-        </w:rPr>
-      </w:pPr>
-    </w:p>
-    <w:tbl>
-      <w:tblPr>
-        <w:tblStyle w:val="TableGrid"/>
-        <w:tblW w:w="0" w:type="auto"/>
-        <w:tblInd w:w="720" w:type="dxa"/>
-        <w:tblLook w:val="04A0" w:firstRow="1" w:lastRow="0" w:firstColumn="1" w:lastColumn="0" w:noHBand="0" w:noVBand="1"/>
-      </w:tblPr>
-      <w:tblGrid>
-        <w:gridCol w:w="4293"/>
-        <w:gridCol w:w="4337"/>
-      </w:tblGrid>
-      <w:tr>
-        <w:tc>
-          <w:tcPr>
-            <w:tcW w:w="4675" w:type="dxa"/>
-          </w:tcPr>
-          <w:p>
-            <w:pPr>
-              <w:pStyle w:val="ListParagraph"/>
-              <w:ind w:left="0"/>
-              <w:rPr>
-                <w:rFonts w:ascii="Times New Roman" w:eastAsia="Times New Roman" w:hAnsi="Times New Roman" w:cs="Times New Roman"/>
-                <w:sz w:val="24"/>
-                <w:szCs w:val="24"/>
-              </w:rPr>
-            </w:pPr>
-            <w:r>
-              <w:rPr>
-                <w:rFonts w:ascii="Times New Roman" w:eastAsia="Times New Roman" w:hAnsi="Times New Roman" w:cs="Times New Roman"/>
-                <w:sz w:val="24"/>
-                <w:szCs w:val="24"/>
-              </w:rPr>
-              <w:t>Use Case 3</w:t>
-            </w:r>
-          </w:p>
-        </w:tc>
-        <w:tc>
-          <w:tcPr>
-            <w:tcW w:w="4675" w:type="dxa"/>
-          </w:tcPr>
-          <w:p>
-            <w:pPr>
-              <w:pStyle w:val="ListParagraph"/>
-              <w:ind w:left="0"/>
-              <w:rPr>
-                <w:rFonts w:ascii="Times New Roman" w:eastAsia="Times New Roman" w:hAnsi="Times New Roman" w:cs="Times New Roman"/>
-                <w:sz w:val="24"/>
-                <w:szCs w:val="24"/>
-              </w:rPr>
-            </w:pPr>
-            <w:r>
-              <w:rPr>
-                <w:rFonts w:ascii="Times New Roman" w:eastAsia="Times New Roman" w:hAnsi="Times New Roman" w:cs="Times New Roman"/>
-                <w:sz w:val="24"/>
-                <w:szCs w:val="24"/>
-              </w:rPr>
-              <w:t>Filter menu options</w:t>
-            </w:r>
-          </w:p>
-        </w:tc>
-      </w:tr>
-      <w:tr>
-        <w:tc>
-          <w:tcPr>
-            <w:tcW w:w="4675" w:type="dxa"/>
-          </w:tcPr>
-          <w:p>
-            <w:pPr>
-              <w:pStyle w:val="ListParagraph"/>
-              <w:ind w:left="0"/>
-              <w:rPr>
-                <w:rFonts w:ascii="Times New Roman" w:eastAsia="Times New Roman" w:hAnsi="Times New Roman" w:cs="Times New Roman"/>
-                <w:sz w:val="24"/>
-                <w:szCs w:val="24"/>
-              </w:rPr>
-            </w:pPr>
-            <w:r>
-              <w:rPr>
-                <w:rFonts w:ascii="Times New Roman" w:eastAsia="Times New Roman" w:hAnsi="Times New Roman" w:cs="Times New Roman"/>
-                <w:sz w:val="24"/>
-                <w:szCs w:val="24"/>
-              </w:rPr>
-              <w:t>Actor</w:t>
-            </w:r>
-          </w:p>
-        </w:tc>
-        <w:tc>
-          <w:tcPr>
-            <w:tcW w:w="4675" w:type="dxa"/>
-          </w:tcPr>
-          <w:p>
-            <w:pPr>
-              <w:pStyle w:val="ListParagraph"/>
-              <w:ind w:left="0"/>
-              <w:rPr>
-                <w:rFonts w:ascii="Times New Roman" w:eastAsia="Times New Roman" w:hAnsi="Times New Roman" w:cs="Times New Roman"/>
-                <w:sz w:val="24"/>
-                <w:szCs w:val="24"/>
-              </w:rPr>
-            </w:pPr>
-            <w:r>
-              <w:rPr>
-                <w:rFonts w:ascii="Times New Roman" w:eastAsia="Times New Roman" w:hAnsi="Times New Roman" w:cs="Times New Roman"/>
-                <w:sz w:val="24"/>
-                <w:szCs w:val="24"/>
-              </w:rPr>
-              <w:t>Hot dog vendor</w:t>
-            </w:r>
-          </w:p>
-        </w:tc>
-      </w:tr>
-      <w:tr>
-        <w:tc>
-          <w:tcPr>
-            <w:tcW w:w="4675" w:type="dxa"/>
-          </w:tcPr>
-          <w:p>
-            <w:pPr>
-              <w:pStyle w:val="ListParagraph"/>
-              <w:ind w:left="0"/>
-              <w:rPr>
-                <w:rFonts w:ascii="Times New Roman" w:eastAsia="Times New Roman" w:hAnsi="Times New Roman" w:cs="Times New Roman"/>
-                <w:sz w:val="24"/>
-                <w:szCs w:val="24"/>
-              </w:rPr>
-            </w:pPr>
-            <w:r>
-              <w:rPr>
-                <w:rFonts w:ascii="Times New Roman" w:eastAsia="Times New Roman" w:hAnsi="Times New Roman" w:cs="Times New Roman"/>
-                <w:sz w:val="24"/>
-                <w:szCs w:val="24"/>
-              </w:rPr>
-              <w:t>Basic Flow</w:t>
-            </w:r>
-          </w:p>
-        </w:tc>
-        <w:tc>
-          <w:tcPr>
-            <w:tcW w:w="4675" w:type="dxa"/>
-          </w:tcPr>
-          <w:p>
-            <w:pPr>
-              <w:pStyle w:val="ListParagraph"/>
-              <w:ind w:left="0"/>
-              <w:rPr>
-                <w:rFonts w:ascii="Times New Roman" w:eastAsia="Times New Roman" w:hAnsi="Times New Roman" w:cs="Times New Roman"/>
-                <w:sz w:val="24"/>
-                <w:szCs w:val="24"/>
-              </w:rPr>
-            </w:pPr>
-            <w:r>
-              <w:rPr>
-                <w:rFonts w:ascii="Times New Roman" w:eastAsia="Times New Roman" w:hAnsi="Times New Roman" w:cs="Times New Roman"/>
-                <w:sz w:val="24"/>
-                <w:szCs w:val="24"/>
-              </w:rPr>
-              <w:t xml:space="preserve">A customer asks what hot dogs come with chili. </w:t>
-            </w:r>
-          </w:p>
-          <w:p>
-            <w:pPr>
-              <w:pStyle w:val="ListParagraph"/>
-              <w:ind w:left="0"/>
-              <w:rPr>
-                <w:rFonts w:ascii="Times New Roman" w:eastAsia="Times New Roman" w:hAnsi="Times New Roman" w:cs="Times New Roman"/>
-                <w:sz w:val="24"/>
-                <w:szCs w:val="24"/>
-              </w:rPr>
-            </w:pPr>
-            <w:r>
-              <w:rPr>
-                <w:rFonts w:ascii="Times New Roman" w:eastAsia="Times New Roman" w:hAnsi="Times New Roman" w:cs="Times New Roman"/>
-                <w:sz w:val="24"/>
-                <w:szCs w:val="24"/>
-              </w:rPr>
-              <w:t>The vendor selects the filter option on the menu and inputs “chili”.</w:t>
-            </w:r>
-          </w:p>
-          <w:p>
-            <w:pPr>
-              <w:pStyle w:val="ListParagraph"/>
-              <w:ind w:left="0"/>
-              <w:rPr>
-                <w:rFonts w:ascii="Times New Roman" w:eastAsia="Times New Roman" w:hAnsi="Times New Roman" w:cs="Times New Roman"/>
-                <w:sz w:val="24"/>
-                <w:szCs w:val="24"/>
-              </w:rPr>
-            </w:pPr>
-            <w:r>
-              <w:rPr>
-                <w:rFonts w:ascii="Times New Roman" w:eastAsia="Times New Roman" w:hAnsi="Times New Roman" w:cs="Times New Roman"/>
-                <w:sz w:val="24"/>
-                <w:szCs w:val="24"/>
-              </w:rPr>
-              <w:t>The results return the types of hotdogs that contain chili (e.g., Coney dogs, Cincinnati chili dogs)</w:t>
-            </w:r>
-          </w:p>
-          <w:p>
-            <w:pPr>
-              <w:pStyle w:val="ListParagraph"/>
-              <w:ind w:left="0"/>
-              <w:rPr>
-                <w:rFonts w:ascii="Times New Roman" w:eastAsia="Times New Roman" w:hAnsi="Times New Roman" w:cs="Times New Roman"/>
-                <w:sz w:val="24"/>
-                <w:szCs w:val="24"/>
-              </w:rPr>
-            </w:pPr>
-          </w:p>
-        </w:tc>
-      </w:tr>
-    </w:tbl>
-    <w:p>
-      <w:pPr>
-        <w:pStyle w:val="ListParagraph"/>
-        <w:spacing w:after="0"/>
-        <w:rPr>
-          <w:rFonts w:ascii="Times New Roman" w:eastAsia="Times New Roman" w:hAnsi="Times New Roman" w:cs="Times New Roman"/>
-          <w:sz w:val="24"/>
-          <w:szCs w:val="24"/>
-        </w:rPr>
-      </w:pPr>
-    </w:p>
-    <w:p>
-      <w:pPr>
-        <w:pStyle w:val="ListParagraph"/>
-        <w:spacing w:after="0"/>
-        <w:rPr>
-          <w:rFonts w:ascii="Times New Roman" w:eastAsia="Times New Roman" w:hAnsi="Times New Roman" w:cs="Times New Roman"/>
-          <w:sz w:val="24"/>
-          <w:szCs w:val="24"/>
-        </w:rPr>
-      </w:pPr>
-      <w:bookmarkStart w:id="2" w:name="_bvzt6nstudiu" w:colFirst="0" w:colLast="0"/>
-      <w:bookmarkStart w:id="3" w:name="_buipjw6r54w0" w:colFirst="0" w:colLast="0"/>
-      <w:bookmarkEnd w:id="2"/>
-      <w:bookmarkEnd w:id="3"/>
-      <w:r>
-        <w:rPr>
-          <w:rFonts w:ascii="Times New Roman" w:eastAsia="Times New Roman" w:hAnsi="Times New Roman" w:cs="Times New Roman"/>
-          <w:sz w:val="24"/>
-          <w:szCs w:val="24"/>
-        </w:rPr>
-        <w:lastRenderedPageBreak/>
-        <w:t>User stories:</w:t>
+      <w:r>
+        <w:rPr>
+          <w:rFonts w:ascii="Times New Roman" w:eastAsia="Times New Roman" w:hAnsi="Times New Roman" w:cs="Times New Roman"/>
+          <w:sz w:val="24"/>
+          <w:szCs w:val="24"/>
+        </w:rPr>
+        <w:t>Use cases:</w:t>
       </w:r>
     </w:p>
     <w:p>
@@ -3493,7 +3495,177 @@
           <w:sz w:val="24"/>
           <w:szCs w:val="24"/>
         </w:rPr>
-        <w:t>As a hot dog vendor, having the option to keep track of orders on an app would improve productivity.</w:t>
+        <w:t xml:space="preserve">Given a customer's hot dog order, when </w:t>
+      </w:r>
+      <w:r>
+        <w:rPr>
+          <w:rFonts w:ascii="Times New Roman" w:eastAsia="Times New Roman" w:hAnsi="Times New Roman" w:cs="Times New Roman"/>
+          <w:sz w:val="24"/>
+          <w:szCs w:val="24"/>
+        </w:rPr>
+        <w:t>the vendor</w:t>
+      </w:r>
+      <w:r>
+        <w:rPr>
+          <w:rFonts w:ascii="Times New Roman" w:eastAsia="Times New Roman" w:hAnsi="Times New Roman" w:cs="Times New Roman"/>
+          <w:sz w:val="24"/>
+          <w:szCs w:val="24"/>
+        </w:rPr>
+        <w:t xml:space="preserve"> input</w:t>
+      </w:r>
+      <w:r>
+        <w:rPr>
+          <w:rFonts w:ascii="Times New Roman" w:eastAsia="Times New Roman" w:hAnsi="Times New Roman" w:cs="Times New Roman"/>
+          <w:sz w:val="24"/>
+          <w:szCs w:val="24"/>
+        </w:rPr>
+        <w:t>s</w:t>
+      </w:r>
+      <w:r>
+        <w:rPr>
+          <w:rFonts w:ascii="Times New Roman" w:eastAsia="Times New Roman" w:hAnsi="Times New Roman" w:cs="Times New Roman"/>
+          <w:sz w:val="24"/>
+          <w:szCs w:val="24"/>
+        </w:rPr>
+        <w:t xml:space="preserve"> the order with the chosen toppings, the order with the correct toppings should appear on the ticket.</w:t>
+      </w:r>
+    </w:p>
+    <w:p>
+      <w:pPr>
+        <w:pStyle w:val="ListParagraph"/>
+        <w:numPr>
+          <w:ilvl w:val="1"/>
+          <w:numId w:val="5"/>
+        </w:numPr>
+        <w:spacing w:after="0" w:line="240" w:lineRule="auto"/>
+        <w:rPr>
+          <w:rFonts w:ascii="Times New Roman" w:eastAsia="Times New Roman" w:hAnsi="Times New Roman" w:cs="Times New Roman"/>
+          <w:sz w:val="24"/>
+          <w:szCs w:val="24"/>
+          <w:lang w:eastAsia="en-US"/>
+        </w:rPr>
+      </w:pPr>
+      <w:r>
+        <w:rPr>
+          <w:rFonts w:ascii="Times New Roman" w:eastAsia="Times New Roman" w:hAnsi="Times New Roman" w:cs="Times New Roman"/>
+          <w:sz w:val="24"/>
+          <w:szCs w:val="24"/>
+          <w:lang w:eastAsia="en-US"/>
+        </w:rPr>
+        <w:t xml:space="preserve">Given an ingredient that falls below </w:t>
+      </w:r>
+      <w:r>
+        <w:rPr>
+          <w:rFonts w:ascii="Times New Roman" w:eastAsia="Times New Roman" w:hAnsi="Times New Roman" w:cs="Times New Roman"/>
+          <w:sz w:val="24"/>
+          <w:szCs w:val="24"/>
+          <w:lang w:eastAsia="en-US"/>
+        </w:rPr>
+        <w:t>x amount</w:t>
+      </w:r>
+      <w:r>
+        <w:rPr>
+          <w:rFonts w:ascii="Times New Roman" w:eastAsia="Times New Roman" w:hAnsi="Times New Roman" w:cs="Times New Roman"/>
+          <w:sz w:val="24"/>
+          <w:szCs w:val="24"/>
+          <w:lang w:eastAsia="en-US"/>
+        </w:rPr>
+        <w:t xml:space="preserve">, when the quantity of stock goes below a specified threshold, the vendor will be alerted and the items will be automatically ordered. </w:t>
+      </w:r>
+    </w:p>
+    <w:p>
+      <w:pPr>
+        <w:pStyle w:val="ListParagraph"/>
+        <w:numPr>
+          <w:ilvl w:val="1"/>
+          <w:numId w:val="5"/>
+        </w:numPr>
+        <w:spacing w:after="0" w:line="240" w:lineRule="auto"/>
+        <w:rPr>
+          <w:rFonts w:ascii="Times New Roman" w:eastAsia="Times New Roman" w:hAnsi="Times New Roman" w:cs="Times New Roman"/>
+          <w:sz w:val="24"/>
+          <w:szCs w:val="24"/>
+          <w:lang w:eastAsia="en-US"/>
+        </w:rPr>
+      </w:pPr>
+      <w:r>
+        <w:rPr>
+          <w:rFonts w:ascii="Times New Roman" w:eastAsia="Times New Roman" w:hAnsi="Times New Roman" w:cs="Times New Roman"/>
+          <w:sz w:val="24"/>
+          <w:szCs w:val="24"/>
+          <w:lang w:eastAsia="en-US"/>
+        </w:rPr>
+        <w:t>Given a menu search function, when a customer asks which hot dog contains x ingredient</w:t>
+      </w:r>
+      <w:r>
+        <w:rPr>
+          <w:rFonts w:ascii="Times New Roman" w:eastAsia="Times New Roman" w:hAnsi="Times New Roman" w:cs="Times New Roman"/>
+          <w:sz w:val="24"/>
+          <w:szCs w:val="24"/>
+          <w:lang w:eastAsia="en-US"/>
+        </w:rPr>
+        <w:t xml:space="preserve">, </w:t>
+      </w:r>
+      <w:r>
+        <w:rPr>
+          <w:rFonts w:ascii="Times New Roman" w:eastAsia="Times New Roman" w:hAnsi="Times New Roman" w:cs="Times New Roman"/>
+          <w:sz w:val="24"/>
+          <w:szCs w:val="24"/>
+          <w:lang w:eastAsia="en-US"/>
+        </w:rPr>
+        <w:t xml:space="preserve">the vendor should be able to </w:t>
+      </w:r>
+      <w:r>
+        <w:rPr>
+          <w:rFonts w:ascii="Times New Roman" w:eastAsia="Times New Roman" w:hAnsi="Times New Roman" w:cs="Times New Roman"/>
+          <w:sz w:val="24"/>
+          <w:szCs w:val="24"/>
+          <w:lang w:eastAsia="en-US"/>
+        </w:rPr>
+        <w:t>display</w:t>
+      </w:r>
+      <w:r>
+        <w:rPr>
+          <w:rFonts w:ascii="Times New Roman" w:eastAsia="Times New Roman" w:hAnsi="Times New Roman" w:cs="Times New Roman"/>
+          <w:sz w:val="24"/>
+          <w:szCs w:val="24"/>
+          <w:lang w:eastAsia="en-US"/>
+        </w:rPr>
+        <w:t xml:space="preserve"> the filtered menu. </w:t>
+      </w:r>
+    </w:p>
+    <w:p>
+      <w:pPr>
+        <w:pStyle w:val="ListParagraph"/>
+        <w:spacing w:after="0"/>
+        <w:rPr>
+          <w:rFonts w:ascii="Times New Roman" w:eastAsia="Times New Roman" w:hAnsi="Times New Roman" w:cs="Times New Roman"/>
+          <w:sz w:val="24"/>
+          <w:szCs w:val="24"/>
+        </w:rPr>
+      </w:pPr>
+    </w:p>
+    <w:p>
+      <w:pPr>
+        <w:pStyle w:val="ListParagraph"/>
+        <w:spacing w:after="0"/>
+        <w:rPr>
+          <w:rFonts w:ascii="Times New Roman" w:eastAsia="Times New Roman" w:hAnsi="Times New Roman" w:cs="Times New Roman"/>
+          <w:sz w:val="24"/>
+          <w:szCs w:val="24"/>
+        </w:rPr>
+      </w:pPr>
+      <w:bookmarkStart w:id="2" w:name="_bvzt6nstudiu" w:colFirst="0" w:colLast="0"/>
+      <w:bookmarkStart w:id="3" w:name="_buipjw6r54w0" w:colFirst="0" w:colLast="0"/>
+      <w:bookmarkEnd w:id="2"/>
+      <w:bookmarkEnd w:id="3"/>
+      <w:r>
+        <w:rPr>
+          <w:rFonts w:ascii="Times New Roman" w:eastAsia="Times New Roman" w:hAnsi="Times New Roman" w:cs="Times New Roman"/>
+          <w:sz w:val="24"/>
+          <w:szCs w:val="24"/>
+        </w:rPr>
+        <w:t>User stories:</w:t>
       </w:r>
     </w:p>
     <w:p>
@@ -3516,7 +3688,7 @@
           <w:sz w:val="24"/>
           <w:szCs w:val="24"/>
         </w:rPr>
-        <w:t>Being able to remove and add different condiments and toppings to the hot dogs could help improve the customization of the order and bring in more customers.</w:t>
+        <w:t>As a hot dog vendor, having the option to keep track of orders on an app would improve productivity.</w:t>
       </w:r>
     </w:p>
     <w:p>
@@ -3539,18 +3711,8 @@
           <w:sz w:val="24"/>
           <w:szCs w:val="24"/>
         </w:rPr>
-        <w:t>Displaying each order with the custom toppings and condiments would help the quality of each order stay consistent and therefore keep customers happy.</w:t>
-      </w:r>
-    </w:p>
-    <w:p>
-      <w:pPr>
-        <w:spacing w:after="0"/>
-        <w:rPr>
-          <w:rFonts w:ascii="Times New Roman" w:eastAsia="Times New Roman" w:hAnsi="Times New Roman" w:cs="Times New Roman"/>
-          <w:sz w:val="24"/>
-          <w:szCs w:val="24"/>
-        </w:rPr>
-      </w:pPr>
+        <w:t>Being able to remove and add different condiments and toppings to the hot dogs could help improve the customization of the order and bring in more customers.</w:t>
+      </w:r>
     </w:p>
     <w:p>
       <w:pPr>
@@ -3572,8 +3734,18 @@
           <w:sz w:val="24"/>
           <w:szCs w:val="24"/>
         </w:rPr>
-        <w:t>Having the ability to track my stock of items would greatly improve the flow of work and free up time for my job as a hot dog vendor.</w:t>
-      </w:r>
+        <w:t>Displaying each order with the custom toppings and condiments would help the quality of each order stay consistent and therefore keep customers happy.</w:t>
+      </w:r>
+    </w:p>
+    <w:p>
+      <w:pPr>
+        <w:spacing w:after="0"/>
+        <w:rPr>
+          <w:rFonts w:ascii="Times New Roman" w:eastAsia="Times New Roman" w:hAnsi="Times New Roman" w:cs="Times New Roman"/>
+          <w:sz w:val="24"/>
+          <w:szCs w:val="24"/>
+        </w:rPr>
+      </w:pPr>
     </w:p>
     <w:p>
       <w:pPr>
@@ -3595,7 +3767,7 @@
           <w:sz w:val="24"/>
           <w:szCs w:val="24"/>
         </w:rPr>
-        <w:t>When new items are purchased, I would love for them to be added to my database of existing items in my stock.</w:t>
+        <w:t>Having the ability to track my stock of items would greatly improve the flow of work and free up time for my job as a hot dog vendor.</w:t>
       </w:r>
     </w:p>
     <w:p>
@@ -3618,18 +3790,8 @@
           <w:sz w:val="24"/>
           <w:szCs w:val="24"/>
         </w:rPr>
-        <w:t>Allowing an app to purchase items automatically when they start to reach a low threshold would free up a lot of time for extra work elsewhere.</w:t>
-      </w:r>
-    </w:p>
-    <w:p>
-      <w:pPr>
-        <w:spacing w:after="0"/>
-        <w:rPr>
-          <w:rFonts w:ascii="Times New Roman" w:eastAsia="Times New Roman" w:hAnsi="Times New Roman" w:cs="Times New Roman"/>
-          <w:sz w:val="24"/>
-          <w:szCs w:val="24"/>
-        </w:rPr>
-      </w:pPr>
+        <w:t>When new items are purchased, I would love for them to be added to my database of existing items in my stock.</w:t>
+      </w:r>
     </w:p>
     <w:p>
       <w:pPr>
@@ -3651,8 +3813,18 @@
           <w:sz w:val="24"/>
           <w:szCs w:val="24"/>
         </w:rPr>
-        <w:t>At my hotdog vendor location, having an app to help search through our various selections and menu would greatly improve the customer experience.</w:t>
-      </w:r>
+        <w:t>Allowing an app to purchase items automatically when they start to reach a low threshold would free up a lot of time for extra work elsewhere.</w:t>
+      </w:r>
+    </w:p>
+    <w:p>
+      <w:pPr>
+        <w:spacing w:after="0"/>
+        <w:rPr>
+          <w:rFonts w:ascii="Times New Roman" w:eastAsia="Times New Roman" w:hAnsi="Times New Roman" w:cs="Times New Roman"/>
+          <w:sz w:val="24"/>
+          <w:szCs w:val="24"/>
+        </w:rPr>
+      </w:pPr>
     </w:p>
     <w:p>
       <w:pPr>
@@ -3674,6 +3846,46 @@
           <w:sz w:val="24"/>
           <w:szCs w:val="24"/>
         </w:rPr>
+        <w:t>At my hot</w:t>
+      </w:r>
+      <w:r>
+        <w:rPr>
+          <w:rFonts w:ascii="Times New Roman" w:eastAsia="Times New Roman" w:hAnsi="Times New Roman" w:cs="Times New Roman"/>
+          <w:sz w:val="24"/>
+          <w:szCs w:val="24"/>
+        </w:rPr>
+        <w:t xml:space="preserve"> </w:t>
+      </w:r>
+      <w:r>
+        <w:rPr>
+          <w:rFonts w:ascii="Times New Roman" w:eastAsia="Times New Roman" w:hAnsi="Times New Roman" w:cs="Times New Roman"/>
+          <w:sz w:val="24"/>
+          <w:szCs w:val="24"/>
+        </w:rPr>
+        <w:t>dog vendor location, having an app to help search through our various selections and menu would greatly improve the customer experience.</w:t>
+      </w:r>
+    </w:p>
+    <w:p>
+      <w:pPr>
+        <w:pStyle w:val="ListParagraph"/>
+        <w:numPr>
+          <w:ilvl w:val="1"/>
+          <w:numId w:val="5"/>
+        </w:numPr>
+        <w:spacing w:after="0"/>
+        <w:rPr>
+          <w:rFonts w:ascii="Times New Roman" w:eastAsia="Times New Roman" w:hAnsi="Times New Roman" w:cs="Times New Roman"/>
+          <w:sz w:val="24"/>
+          <w:szCs w:val="24"/>
+        </w:rPr>
+      </w:pPr>
+      <w:r>
+        <w:rPr>
+          <w:rFonts w:ascii="Times New Roman" w:eastAsia="Times New Roman" w:hAnsi="Times New Roman" w:cs="Times New Roman"/>
+          <w:sz w:val="24"/>
+          <w:szCs w:val="24"/>
+        </w:rPr>
+        <w:lastRenderedPageBreak/>
         <w:t>Items on the menu being tagged in the system with different ingredients and toppings would help with ordering from suppliers and for customers ordering from us.</w:t>
       </w:r>
     </w:p>
@@ -3834,7 +4046,7 @@
 </file>
 
 <file path=word/endnotes.xml><?xml version="1.0" encoding="utf-8"?>
-<w:endnotes xmlns:wpc="http://schemas.microsoft.com/office/word/2010/wordprocessingCanvas" xmlns:cx="http://schemas.microsoft.com/office/drawing/2014/chartex" xmlns:cx1="http://schemas.microsoft.com/office/drawing/2015/9/8/chartex" xmlns:cx2="http://schemas.microsoft.com/office/drawing/2015/10/21/chartex" xmlns:cx3="http://schemas.microsoft.com/office/drawing/2016/5/9/chartex" xmlns:cx4="http://schemas.microsoft.com/office/drawing/2016/5/10/chartex" xmlns:cx5="http://schemas.microsoft.com/office/drawing/2016/5/11/chartex" xmlns:cx6="http://schemas.microsoft.com/office/drawing/2016/5/12/chartex" xmlns:cx7="http://schemas.microsoft.com/office/drawing/2016/5/13/chartex" xmlns:cx8="http://schemas.microsoft.com/office/drawing/2016/5/14/chartex" xmlns:mc="http://schemas.openxmlformats.org/markup-compatibility/2006" xmlns:aink="http://schemas.microsoft.com/office/drawing/2016/ink" xmlns:am3d="http://schemas.microsoft.com/office/drawing/2017/model3d" xmlns:o="urn:schemas-microsoft-com:office:office" xmlns:r="http://schemas.openxmlformats.org/officeDocument/2006/relationships" xmlns:m="http://schemas.openxmlformats.org/officeDocument/2006/math" xmlns:v="urn:schemas-microsoft-com:vml" xmlns:wp14="http://schemas.microsoft.com/office/word/2010/wordprocessingDrawing" xmlns:wp="http://schemas.openxmlformats.org/drawingml/2006/wordprocessingDrawing" xmlns:w10="urn:schemas-microsoft-com:office:word" xmlns:w="http://schemas.openxmlformats.org/wordprocessingml/2006/main" xmlns:w14="http://schemas.microsoft.com/office/word/2010/wordml" xmlns:w15="http://schemas.microsoft.com/office/word/2012/wordml" xmlns:w16cex="http://schemas.microsoft.com/office/word/2018/wordml/cex" xmlns:w16cid="http://schemas.microsoft.com/office/word/2016/wordml/cid" xmlns:w16="http://schemas.microsoft.com/office/word/2018/wordml" xmlns:w16se="http://schemas.microsoft.com/office/word/2015/wordml/symex" xmlns:wpg="http://schemas.microsoft.com/office/word/2010/wordprocessingGroup" xmlns:wpi="http://schemas.microsoft.com/office/word/2010/wordprocessingInk" xmlns:wne="http://schemas.microsoft.com/office/word/2006/wordml" xmlns:wps="http://schemas.microsoft.com/office/word/2010/wordprocessingShape" mc:Ignorable="w14 w15 w16se w16cid w16 w16cex wp14">
+<w:endnotes xmlns:wpc="http://schemas.microsoft.com/office/word/2010/wordprocessingCanvas" xmlns:cx="http://schemas.microsoft.com/office/drawing/2014/chartex" xmlns:cx1="http://schemas.microsoft.com/office/drawing/2015/9/8/chartex" xmlns:cx2="http://schemas.microsoft.com/office/drawing/2015/10/21/chartex" xmlns:cx3="http://schemas.microsoft.com/office/drawing/2016/5/9/chartex" xmlns:cx4="http://schemas.microsoft.com/office/drawing/2016/5/10/chartex" xmlns:cx5="http://schemas.microsoft.com/office/drawing/2016/5/11/chartex" xmlns:cx6="http://schemas.microsoft.com/office/drawing/2016/5/12/chartex" xmlns:cx7="http://schemas.microsoft.com/office/drawing/2016/5/13/chartex" xmlns:cx8="http://schemas.microsoft.com/office/drawing/2016/5/14/chartex" xmlns:mc="http://schemas.openxmlformats.org/markup-compatibility/2006" xmlns:aink="http://schemas.microsoft.com/office/drawing/2016/ink" xmlns:am3d="http://schemas.microsoft.com/office/drawing/2017/model3d" xmlns:o="urn:schemas-microsoft-com:office:office" xmlns:r="http://schemas.openxmlformats.org/officeDocument/2006/relationships" xmlns:m="http://schemas.openxmlformats.org/officeDocument/2006/math" xmlns:v="urn:schemas-microsoft-com:vml" xmlns:wp14="http://schemas.microsoft.com/office/word/2010/wordprocessingDrawing" xmlns:wp="http://schemas.openxmlformats.org/drawingml/2006/wordprocessingDrawing" xmlns:w10="urn:schemas-microsoft-com:office:word" xmlns:w="http://schemas.openxmlformats.org/wordprocessingml/2006/main" xmlns:w14="http://schemas.microsoft.com/office/word/2010/wordml" xmlns:w15="http://schemas.microsoft.com/office/word/2012/wordml" xmlns:w16cex="http://schemas.microsoft.com/office/word/2018/wordml/cex" xmlns:w16cid="http://schemas.microsoft.com/office/word/2016/wordml/cid" xmlns:w16="http://schemas.microsoft.com/office/word/2018/wordml" xmlns:w16sdtdh="http://schemas.microsoft.com/office/word/2020/wordml/sdtdatahash" xmlns:w16se="http://schemas.microsoft.com/office/word/2015/wordml/symex" xmlns:wpg="http://schemas.microsoft.com/office/word/2010/wordprocessingGroup" xmlns:wpi="http://schemas.microsoft.com/office/word/2010/wordprocessingInk" xmlns:wne="http://schemas.microsoft.com/office/word/2006/wordml" xmlns:wps="http://schemas.microsoft.com/office/word/2010/wordprocessingShape" mc:Ignorable="w14 w15 w16se w16cid w16 w16cex w16sdtdh wp14">
   <w:endnote w:type="separator" w:id="-1">
     <w:p>
       <w:pPr>
@@ -3859,7 +4071,7 @@
 </file>
 
 <file path=word/footnotes.xml><?xml version="1.0" encoding="utf-8"?>
-<w:footnotes xmlns:wpc="http://schemas.microsoft.com/office/word/2010/wordprocessingCanvas" xmlns:cx="http://schemas.microsoft.com/office/drawing/2014/chartex" xmlns:cx1="http://schemas.microsoft.com/office/drawing/2015/9/8/chartex" xmlns:cx2="http://schemas.microsoft.com/office/drawing/2015/10/21/chartex" xmlns:cx3="http://schemas.microsoft.com/office/drawing/2016/5/9/chartex" xmlns:cx4="http://schemas.microsoft.com/office/drawing/2016/5/10/chartex" xmlns:cx5="http://schemas.microsoft.com/office/drawing/2016/5/11/chartex" xmlns:cx6="http://schemas.microsoft.com/office/drawing/2016/5/12/chartex" xmlns:cx7="http://schemas.microsoft.com/office/drawing/2016/5/13/chartex" xmlns:cx8="http://schemas.microsoft.com/office/drawing/2016/5/14/chartex" xmlns:mc="http://schemas.openxmlformats.org/markup-compatibility/2006" xmlns:aink="http://schemas.microsoft.com/office/drawing/2016/ink" xmlns:am3d="http://schemas.microsoft.com/office/drawing/2017/model3d" xmlns:o="urn:schemas-microsoft-com:office:office" xmlns:r="http://schemas.openxmlformats.org/officeDocument/2006/relationships" xmlns:m="http://schemas.openxmlformats.org/officeDocument/2006/math" xmlns:v="urn:schemas-microsoft-com:vml" xmlns:wp14="http://schemas.microsoft.com/office/word/2010/wordprocessingDrawing" xmlns:wp="http://schemas.openxmlformats.org/drawingml/2006/wordprocessingDrawing" xmlns:w10="urn:schemas-microsoft-com:office:word" xmlns:w="http://schemas.openxmlformats.org/wordprocessingml/2006/main" xmlns:w14="http://schemas.microsoft.com/office/word/2010/wordml" xmlns:w15="http://schemas.microsoft.com/office/word/2012/wordml" xmlns:w16cex="http://schemas.microsoft.com/office/word/2018/wordml/cex" xmlns:w16cid="http://schemas.microsoft.com/office/word/2016/wordml/cid" xmlns:w16="http://schemas.microsoft.com/office/word/2018/wordml" xmlns:w16se="http://schemas.microsoft.com/office/word/2015/wordml/symex" xmlns:wpg="http://schemas.microsoft.com/office/word/2010/wordprocessingGroup" xmlns:wpi="http://schemas.microsoft.com/office/word/2010/wordprocessingInk" xmlns:wne="http://schemas.microsoft.com/office/word/2006/wordml" xmlns:wps="http://schemas.microsoft.com/office/word/2010/wordprocessingShape" mc:Ignorable="w14 w15 w16se w16cid w16 w16cex wp14">
+<w:footnotes xmlns:wpc="http://schemas.microsoft.com/office/word/2010/wordprocessingCanvas" xmlns:cx="http://schemas.microsoft.com/office/drawing/2014/chartex" xmlns:cx1="http://schemas.microsoft.com/office/drawing/2015/9/8/chartex" xmlns:cx2="http://schemas.microsoft.com/office/drawing/2015/10/21/chartex" xmlns:cx3="http://schemas.microsoft.com/office/drawing/2016/5/9/chartex" xmlns:cx4="http://schemas.microsoft.com/office/drawing/2016/5/10/chartex" xmlns:cx5="http://schemas.microsoft.com/office/drawing/2016/5/11/chartex" xmlns:cx6="http://schemas.microsoft.com/office/drawing/2016/5/12/chartex" xmlns:cx7="http://schemas.microsoft.com/office/drawing/2016/5/13/chartex" xmlns:cx8="http://schemas.microsoft.com/office/drawing/2016/5/14/chartex" xmlns:mc="http://schemas.openxmlformats.org/markup-compatibility/2006" xmlns:aink="http://schemas.microsoft.com/office/drawing/2016/ink" xmlns:am3d="http://schemas.microsoft.com/office/drawing/2017/model3d" xmlns:o="urn:schemas-microsoft-com:office:office" xmlns:r="http://schemas.openxmlformats.org/officeDocument/2006/relationships" xmlns:m="http://schemas.openxmlformats.org/officeDocument/2006/math" xmlns:v="urn:schemas-microsoft-com:vml" xmlns:wp14="http://schemas.microsoft.com/office/word/2010/wordprocessingDrawing" xmlns:wp="http://schemas.openxmlformats.org/drawingml/2006/wordprocessingDrawing" xmlns:w10="urn:schemas-microsoft-com:office:word" xmlns:w="http://schemas.openxmlformats.org/wordprocessingml/2006/main" xmlns:w14="http://schemas.microsoft.com/office/word/2010/wordml" xmlns:w15="http://schemas.microsoft.com/office/word/2012/wordml" xmlns:w16cex="http://schemas.microsoft.com/office/word/2018/wordml/cex" xmlns:w16cid="http://schemas.microsoft.com/office/word/2016/wordml/cid" xmlns:w16="http://schemas.microsoft.com/office/word/2018/wordml" xmlns:w16sdtdh="http://schemas.microsoft.com/office/word/2020/wordml/sdtdatahash" xmlns:w16se="http://schemas.microsoft.com/office/word/2015/wordml/symex" xmlns:wpg="http://schemas.microsoft.com/office/word/2010/wordprocessingGroup" xmlns:wpi="http://schemas.microsoft.com/office/word/2010/wordprocessingInk" xmlns:wne="http://schemas.microsoft.com/office/word/2006/wordml" xmlns:wps="http://schemas.microsoft.com/office/word/2010/wordprocessingShape" mc:Ignorable="w14 w15 w16se w16cid w16 w16cex w16sdtdh wp14">
   <w:footnote w:type="separator" w:id="-1">
     <w:p>
       <w:pPr>
@@ -3884,7 +4096,7 @@
 </file>
 
 <file path=word/header1.xml><?xml version="1.0" encoding="utf-8"?>
-<w:hdr xmlns:wpc="http://schemas.microsoft.com/office/word/2010/wordprocessingCanvas" xmlns:cx="http://schemas.microsoft.com/office/drawing/2014/chartex" xmlns:cx1="http://schemas.microsoft.com/office/drawing/2015/9/8/chartex" xmlns:cx2="http://schemas.microsoft.com/office/drawing/2015/10/21/chartex" xmlns:cx3="http://schemas.microsoft.com/office/drawing/2016/5/9/chartex" xmlns:cx4="http://schemas.microsoft.com/office/drawing/2016/5/10/chartex" xmlns:cx5="http://schemas.microsoft.com/office/drawing/2016/5/11/chartex" xmlns:cx6="http://schemas.microsoft.com/office/drawing/2016/5/12/chartex" xmlns:cx7="http://schemas.microsoft.com/office/drawing/2016/5/13/chartex" xmlns:cx8="http://schemas.microsoft.com/office/drawing/2016/5/14/chartex" xmlns:mc="http://schemas.openxmlformats.org/markup-compatibility/2006" xmlns:aink="http://schemas.microsoft.com/office/drawing/2016/ink" xmlns:am3d="http://schemas.microsoft.com/office/drawing/2017/model3d" xmlns:o="urn:schemas-microsoft-com:office:office" xmlns:r="http://schemas.openxmlformats.org/officeDocument/2006/relationships" xmlns:m="http://schemas.openxmlformats.org/officeDocument/2006/math" xmlns:v="urn:schemas-microsoft-com:vml" xmlns:wp14="http://schemas.microsoft.com/office/word/2010/wordprocessingDrawing" xmlns:wp="http://schemas.openxmlformats.org/drawingml/2006/wordprocessingDrawing" xmlns:w10="urn:schemas-microsoft-com:office:word" xmlns:w="http://schemas.openxmlformats.org/wordprocessingml/2006/main" xmlns:w14="http://schemas.microsoft.com/office/word/2010/wordml" xmlns:w15="http://schemas.microsoft.com/office/word/2012/wordml" xmlns:w16cex="http://schemas.microsoft.com/office/word/2018/wordml/cex" xmlns:w16cid="http://schemas.microsoft.com/office/word/2016/wordml/cid" xmlns:w16="http://schemas.microsoft.com/office/word/2018/wordml" xmlns:w16se="http://schemas.microsoft.com/office/word/2015/wordml/symex" xmlns:wpg="http://schemas.microsoft.com/office/word/2010/wordprocessingGroup" xmlns:wpi="http://schemas.microsoft.com/office/word/2010/wordprocessingInk" xmlns:wne="http://schemas.microsoft.com/office/word/2006/wordml" xmlns:wps="http://schemas.microsoft.com/office/word/2010/wordprocessingShape" mc:Ignorable="w14 w15 w16se w16cid w16 w16cex wp14">
+<w:hdr xmlns:wpc="http://schemas.microsoft.com/office/word/2010/wordprocessingCanvas" xmlns:cx="http://schemas.microsoft.com/office/drawing/2014/chartex" xmlns:cx1="http://schemas.microsoft.com/office/drawing/2015/9/8/chartex" xmlns:cx2="http://schemas.microsoft.com/office/drawing/2015/10/21/chartex" xmlns:cx3="http://schemas.microsoft.com/office/drawing/2016/5/9/chartex" xmlns:cx4="http://schemas.microsoft.com/office/drawing/2016/5/10/chartex" xmlns:cx5="http://schemas.microsoft.com/office/drawing/2016/5/11/chartex" xmlns:cx6="http://schemas.microsoft.com/office/drawing/2016/5/12/chartex" xmlns:cx7="http://schemas.microsoft.com/office/drawing/2016/5/13/chartex" xmlns:cx8="http://schemas.microsoft.com/office/drawing/2016/5/14/chartex" xmlns:mc="http://schemas.openxmlformats.org/markup-compatibility/2006" xmlns:aink="http://schemas.microsoft.com/office/drawing/2016/ink" xmlns:am3d="http://schemas.microsoft.com/office/drawing/2017/model3d" xmlns:o="urn:schemas-microsoft-com:office:office" xmlns:r="http://schemas.openxmlformats.org/officeDocument/2006/relationships" xmlns:m="http://schemas.openxmlformats.org/officeDocument/2006/math" xmlns:v="urn:schemas-microsoft-com:vml" xmlns:wp14="http://schemas.microsoft.com/office/word/2010/wordprocessingDrawing" xmlns:wp="http://schemas.openxmlformats.org/drawingml/2006/wordprocessingDrawing" xmlns:w10="urn:schemas-microsoft-com:office:word" xmlns:w="http://schemas.openxmlformats.org/wordprocessingml/2006/main" xmlns:w14="http://schemas.microsoft.com/office/word/2010/wordml" xmlns:w15="http://schemas.microsoft.com/office/word/2012/wordml" xmlns:w16cex="http://schemas.microsoft.com/office/word/2018/wordml/cex" xmlns:w16cid="http://schemas.microsoft.com/office/word/2016/wordml/cid" xmlns:w16="http://schemas.microsoft.com/office/word/2018/wordml" xmlns:w16sdtdh="http://schemas.microsoft.com/office/word/2020/wordml/sdtdatahash" xmlns:w16se="http://schemas.microsoft.com/office/word/2015/wordml/symex" xmlns:wpg="http://schemas.microsoft.com/office/word/2010/wordprocessingGroup" xmlns:wpi="http://schemas.microsoft.com/office/word/2010/wordprocessingInk" xmlns:wne="http://schemas.microsoft.com/office/word/2006/wordml" xmlns:wps="http://schemas.microsoft.com/office/word/2010/wordprocessingShape" mc:Ignorable="w14 w15 w16se w16cid w16 w16cex w16sdtdh wp14">
   <w:p>
     <w:pPr>
       <w:pStyle w:val="Header"/>
@@ -4331,7 +4543,7 @@
 </file>
 
 <file path=word/numbering.xml><?xml version="1.0" encoding="utf-8"?>
-<w:numbering xmlns:wpc="http://schemas.microsoft.com/office/word/2010/wordprocessingCanvas" xmlns:cx="http://schemas.microsoft.com/office/drawing/2014/chartex" xmlns:cx1="http://schemas.microsoft.com/office/drawing/2015/9/8/chartex" xmlns:cx2="http://schemas.microsoft.com/office/drawing/2015/10/21/chartex" xmlns:cx3="http://schemas.microsoft.com/office/drawing/2016/5/9/chartex" xmlns:cx4="http://schemas.microsoft.com/office/drawing/2016/5/10/chartex" xmlns:cx5="http://schemas.microsoft.com/office/drawing/2016/5/11/chartex" xmlns:cx6="http://schemas.microsoft.com/office/drawing/2016/5/12/chartex" xmlns:cx7="http://schemas.microsoft.com/office/drawing/2016/5/13/chartex" xmlns:cx8="http://schemas.microsoft.com/office/drawing/2016/5/14/chartex" xmlns:mc="http://schemas.openxmlformats.org/markup-compatibility/2006" xmlns:aink="http://schemas.microsoft.com/office/drawing/2016/ink" xmlns:am3d="http://schemas.microsoft.com/office/drawing/2017/model3d" xmlns:o="urn:schemas-microsoft-com:office:office" xmlns:r="http://schemas.openxmlformats.org/officeDocument/2006/relationships" xmlns:m="http://schemas.openxmlformats.org/officeDocument/2006/math" xmlns:v="urn:schemas-microsoft-com:vml" xmlns:wp14="http://schemas.microsoft.com/office/word/2010/wordprocessingDrawing" xmlns:wp="http://schemas.openxmlformats.org/drawingml/2006/wordprocessingDrawing" xmlns:w10="urn:schemas-microsoft-com:office:word" xmlns:w="http://schemas.openxmlformats.org/wordprocessingml/2006/main" xmlns:w14="http://schemas.microsoft.com/office/word/2010/wordml" xmlns:w15="http://schemas.microsoft.com/office/word/2012/wordml" xmlns:w16cex="http://schemas.microsoft.com/office/word/2018/wordml/cex" xmlns:w16cid="http://schemas.microsoft.com/office/word/2016/wordml/cid" xmlns:w16="http://schemas.microsoft.com/office/word/2018/wordml" xmlns:w16se="http://schemas.microsoft.com/office/word/2015/wordml/symex" xmlns:wpg="http://schemas.microsoft.com/office/word/2010/wordprocessingGroup" xmlns:wpi="http://schemas.microsoft.com/office/word/2010/wordprocessingInk" xmlns:wne="http://schemas.microsoft.com/office/word/2006/wordml" xmlns:wps="http://schemas.microsoft.com/office/word/2010/wordprocessingShape" mc:Ignorable="w14 w15 w16se w16cid w16 w16cex wp14">
+<w:numbering xmlns:wpc="http://schemas.microsoft.com/office/word/2010/wordprocessingCanvas" xmlns:cx="http://schemas.microsoft.com/office/drawing/2014/chartex" xmlns:cx1="http://schemas.microsoft.com/office/drawing/2015/9/8/chartex" xmlns:cx2="http://schemas.microsoft.com/office/drawing/2015/10/21/chartex" xmlns:cx3="http://schemas.microsoft.com/office/drawing/2016/5/9/chartex" xmlns:cx4="http://schemas.microsoft.com/office/drawing/2016/5/10/chartex" xmlns:cx5="http://schemas.microsoft.com/office/drawing/2016/5/11/chartex" xmlns:cx6="http://schemas.microsoft.com/office/drawing/2016/5/12/chartex" xmlns:cx7="http://schemas.microsoft.com/office/drawing/2016/5/13/chartex" xmlns:cx8="http://schemas.microsoft.com/office/drawing/2016/5/14/chartex" xmlns:mc="http://schemas.openxmlformats.org/markup-compatibility/2006" xmlns:aink="http://schemas.microsoft.com/office/drawing/2016/ink" xmlns:am3d="http://schemas.microsoft.com/office/drawing/2017/model3d" xmlns:o="urn:schemas-microsoft-com:office:office" xmlns:r="http://schemas.openxmlformats.org/officeDocument/2006/relationships" xmlns:m="http://schemas.openxmlformats.org/officeDocument/2006/math" xmlns:v="urn:schemas-microsoft-com:vml" xmlns:wp14="http://schemas.microsoft.com/office/word/2010/wordprocessingDrawing" xmlns:wp="http://schemas.openxmlformats.org/drawingml/2006/wordprocessingDrawing" xmlns:w10="urn:schemas-microsoft-com:office:word" xmlns:w="http://schemas.openxmlformats.org/wordprocessingml/2006/main" xmlns:w14="http://schemas.microsoft.com/office/word/2010/wordml" xmlns:w15="http://schemas.microsoft.com/office/word/2012/wordml" xmlns:w16cex="http://schemas.microsoft.com/office/word/2018/wordml/cex" xmlns:w16cid="http://schemas.microsoft.com/office/word/2016/wordml/cid" xmlns:w16="http://schemas.microsoft.com/office/word/2018/wordml" xmlns:w16sdtdh="http://schemas.microsoft.com/office/word/2020/wordml/sdtdatahash" xmlns:w16se="http://schemas.microsoft.com/office/word/2015/wordml/symex" xmlns:wpg="http://schemas.microsoft.com/office/word/2010/wordprocessingGroup" xmlns:wpi="http://schemas.microsoft.com/office/word/2010/wordprocessingInk" xmlns:wne="http://schemas.microsoft.com/office/word/2006/wordml" xmlns:wps="http://schemas.microsoft.com/office/word/2010/wordprocessingShape" mc:Ignorable="w14 w15 w16se w16cid w16 w16cex w16sdtdh wp14">
   <w:abstractNum w:abstractNumId="0" w15:restartNumberingAfterBreak="0">
     <w:nsid w:val="048935C9"/>
     <w:multiLevelType w:val="multilevel"/>
@@ -5543,7 +5755,7 @@
   <w:abstractNum w:abstractNumId="11" w15:restartNumberingAfterBreak="0">
     <w:nsid w:val="6FC070BD"/>
     <w:multiLevelType w:val="hybridMultilevel"/>
-    <w:tmpl w:val="274CD99C"/>
+    <w:tmpl w:val="F9C808C8"/>
     <w:lvl w:ilvl="0" w:tplc="04090001">
       <w:start w:val="1"/>
       <w:numFmt w:val="bullet"/>
@@ -5901,7 +6113,7 @@
 </file>
 
 <file path=word/styles.xml><?xml version="1.0" encoding="utf-8"?>
-<w:styles xmlns:mc="http://schemas.openxmlformats.org/markup-compatibility/2006" xmlns:r="http://schemas.openxmlformats.org/officeDocument/2006/relationships" xmlns:w="http://schemas.openxmlformats.org/wordprocessingml/2006/main" xmlns:w14="http://schemas.microsoft.com/office/word/2010/wordml" xmlns:w15="http://schemas.microsoft.com/office/word/2012/wordml" xmlns:w16cex="http://schemas.microsoft.com/office/word/2018/wordml/cex" xmlns:w16cid="http://schemas.microsoft.com/office/word/2016/wordml/cid" xmlns:w16="http://schemas.microsoft.com/office/word/2018/wordml" xmlns:w16se="http://schemas.microsoft.com/office/word/2015/wordml/symex" mc:Ignorable="w14 w15 w16se w16cid w16 w16cex">
+<w:styles xmlns:mc="http://schemas.openxmlformats.org/markup-compatibility/2006" xmlns:r="http://schemas.openxmlformats.org/officeDocument/2006/relationships" xmlns:w="http://schemas.openxmlformats.org/wordprocessingml/2006/main" xmlns:w14="http://schemas.microsoft.com/office/word/2010/wordml" xmlns:w15="http://schemas.microsoft.com/office/word/2012/wordml" xmlns:w16cex="http://schemas.microsoft.com/office/word/2018/wordml/cex" xmlns:w16cid="http://schemas.microsoft.com/office/word/2016/wordml/cid" xmlns:w16="http://schemas.microsoft.com/office/word/2018/wordml" xmlns:w16sdtdh="http://schemas.microsoft.com/office/word/2020/wordml/sdtdatahash" xmlns:w16se="http://schemas.microsoft.com/office/word/2015/wordml/symex" mc:Ignorable="w14 w15 w16se w16cid w16 w16cex w16sdtdh">
   <w:docDefaults>
     <w:rPrDefault>
       <w:rPr>
@@ -6345,7 +6557,6 @@
   <w:style w:type="character" w:default="1" w:styleId="DefaultParagraphFont">
     <w:name w:val="Default Paragraph Font"/>
     <w:uiPriority w:val="1"/>
-    <w:semiHidden/>
     <w:unhideWhenUsed/>
   </w:style>
   <w:style w:type="table" w:default="1" w:styleId="TableNormal">

</xml_diff>